<commit_message>
Wall merging is now largely working. One possible improvement is to automatically combine two domains whenever possible (e.g. when they have one wall completely intersecting).
</commit_message>
<xml_diff>
--- a/docs/requirements.docx
+++ b/docs/requirements.docx
@@ -10,6 +10,96 @@
       <w:r>
         <w:rPr/>
         <w:t>General:</w:t>
+      </w:r>
+    </w:p>
+    <w:p>
+      <w:pPr>
+        <w:pStyle w:val="Normal"/>
+        <w:numPr>
+          <w:ilvl w:val="0"/>
+          <w:numId w:val="1"/>
+        </w:numPr>
+        <w:rPr>
+          <w:color w:val="FF7F00"/>
+        </w:rPr>
+      </w:pPr>
+      <w:r>
+        <w:rPr>
+          <w:color w:val="FF7F00"/>
+        </w:rPr>
+        <w:t>The program can run on recent versions of Windows, Linux, and Mac</w:t>
+      </w:r>
+    </w:p>
+    <w:p>
+      <w:pPr>
+        <w:pStyle w:val="Normal"/>
+        <w:numPr>
+          <w:ilvl w:val="0"/>
+          <w:numId w:val="1"/>
+        </w:numPr>
+        <w:rPr>
+          <w:color w:val="00A800"/>
+        </w:rPr>
+      </w:pPr>
+      <w:r>
+        <w:rPr>
+          <w:color w:val="00A800"/>
+        </w:rPr>
+        <w:t>The GUI can start without first selecting a file</w:t>
+      </w:r>
+    </w:p>
+    <w:p>
+      <w:pPr>
+        <w:pStyle w:val="Normal"/>
+        <w:numPr>
+          <w:ilvl w:val="0"/>
+          <w:numId w:val="1"/>
+        </w:numPr>
+        <w:rPr>
+          <w:color w:val="FF7F00"/>
+        </w:rPr>
+      </w:pPr>
+      <w:r>
+        <w:rPr>
+          <w:color w:val="FF7F00"/>
+        </w:rPr>
+        <w:t>The scene can be moved by dragging the window background</w:t>
+      </w:r>
+    </w:p>
+    <w:p>
+      <w:pPr>
+        <w:pStyle w:val="Normal"/>
+        <w:numPr>
+          <w:ilvl w:val="0"/>
+          <w:numId w:val="1"/>
+        </w:numPr>
+        <w:rPr>
+          <w:color w:val="FF7F00"/>
+        </w:rPr>
+      </w:pPr>
+      <w:r>
+        <w:rPr>
+          <w:color w:val="FF7F00"/>
+        </w:rPr>
+        <w:t>The scene can be zoomed by scrolling</w:t>
+      </w:r>
+    </w:p>
+    <w:p>
+      <w:pPr>
+        <w:pStyle w:val="Normal"/>
+        <w:numPr>
+          <w:ilvl w:val="0"/>
+          <w:numId w:val="1"/>
+        </w:numPr>
+        <w:rPr>
+          <w:color w:val="00A800"/>
+        </w:rPr>
+      </w:pPr>
+      <w:r>
+        <w:rPr>
+          <w:color w:val="00A800"/>
+        </w:rPr>
+        <w:t>A grid is drawn on the background of the window (with spacing based on the current zoom level. The size of the grid spacing is shown.)</w:t>
       </w:r>
     </w:p>
     <w:p>
@@ -23,7 +113,7 @@
       </w:pPr>
       <w:r>
         <w:rPr/>
-        <w:t>The program can run on recent versions of Windows, Linux, and Mac</w:t>
+        <w:t>A scene can be saved to a pstd file on the computer (this includes “save” and “save as”)</w:t>
       </w:r>
     </w:p>
     <w:p>
@@ -37,7 +127,7 @@
       </w:pPr>
       <w:r>
         <w:rPr/>
-        <w:t>The GUI can start without first selecting a file</w:t>
+        <w:t>Simulation results can also be saved to the same file</w:t>
       </w:r>
     </w:p>
     <w:p>
@@ -51,7 +141,7 @@
       </w:pPr>
       <w:r>
         <w:rPr/>
-        <w:t>The scene can be moved by dragging the window background</w:t>
+        <w:t>A pstd file on the computer can be loaded again</w:t>
       </w:r>
     </w:p>
     <w:p>
@@ -65,7 +155,7 @@
       </w:pPr>
       <w:r>
         <w:rPr/>
-        <w:t>The scene can be zoomed by scrolling</w:t>
+        <w:t>A scene can be exported as image (PNG, JPG, BMP)</w:t>
       </w:r>
     </w:p>
     <w:p>
@@ -79,7 +169,7 @@
       </w:pPr>
       <w:r>
         <w:rPr/>
-        <w:t>A grid is drawn on the background of the window (with spacing based on the current zoom level. The size of the grid spacing is shown.)</w:t>
+        <w:t>A single simulation frame can be exported as image (PNG, JPG, BMP)</w:t>
       </w:r>
     </w:p>
     <w:p>
@@ -93,7 +183,7 @@
       </w:pPr>
       <w:r>
         <w:rPr/>
-        <w:t>A scene can be saved to a pstd file on the computer (this includes “save” and “save as”)</w:t>
+        <w:t>All simulation frames can be exported as images (one image per frame) without having to export every frame separately</w:t>
       </w:r>
     </w:p>
     <w:p>
@@ -107,7 +197,7 @@
       </w:pPr>
       <w:r>
         <w:rPr/>
-        <w:t>Simulation results can also be saved to the same file</w:t>
+        <w:t>A graph of a receiver’s pressure level over time can be exported as image</w:t>
       </w:r>
     </w:p>
     <w:p>
@@ -121,7 +211,163 @@
       </w:pPr>
       <w:r>
         <w:rPr/>
-        <w:t>A pstd file on the computer can be loaded again</w:t>
+        <w:t>A scene’s pressure levels over time can be exparted as a video file</w:t>
+      </w:r>
+    </w:p>
+    <w:p>
+      <w:pPr>
+        <w:pStyle w:val="Normal"/>
+        <w:numPr>
+          <w:ilvl w:val="0"/>
+          <w:numId w:val="5"/>
+        </w:numPr>
+        <w:rPr/>
+      </w:pPr>
+      <w:r>
+        <w:rPr/>
+        <w:t>The scene can be switched from 2D to 3D view</w:t>
+      </w:r>
+    </w:p>
+    <w:p>
+      <w:pPr>
+        <w:pStyle w:val="Normal"/>
+        <w:numPr>
+          <w:ilvl w:val="0"/>
+          <w:numId w:val="7"/>
+        </w:numPr>
+        <w:rPr>
+          <w:color w:val="00A800"/>
+        </w:rPr>
+      </w:pPr>
+      <w:r>
+        <w:rPr>
+          <w:color w:val="00A800"/>
+        </w:rPr>
+        <w:t>An undo operation is provided which can undo any change in the scene</w:t>
+      </w:r>
+    </w:p>
+    <w:p>
+      <w:pPr>
+        <w:pStyle w:val="Normal"/>
+        <w:numPr>
+          <w:ilvl w:val="0"/>
+          <w:numId w:val="7"/>
+        </w:numPr>
+        <w:rPr>
+          <w:color w:val="FF7F00"/>
+        </w:rPr>
+      </w:pPr>
+      <w:r>
+        <w:rPr>
+          <w:color w:val="FF7F00"/>
+        </w:rPr>
+        <w:t>A select tool is provided in the form of a lasso select and select all button, which can select any subset of the elements in the scene (walls, sources, receivers), with the possibility to change properties over the selected items or to delete them.</w:t>
+      </w:r>
+    </w:p>
+    <w:p>
+      <w:pPr>
+        <w:pStyle w:val="Normal"/>
+        <w:numPr>
+          <w:ilvl w:val="0"/>
+          <w:numId w:val="7"/>
+        </w:numPr>
+        <w:rPr/>
+      </w:pPr>
+      <w:r>
+        <w:rPr/>
+        <w:t>A plot of the impulse response at the receiver is shown on the screen once the user clicks on a receiver.</w:t>
+      </w:r>
+    </w:p>
+    <w:p>
+      <w:pPr>
+        <w:pStyle w:val="Normal"/>
+        <w:numPr>
+          <w:ilvl w:val="0"/>
+          <w:numId w:val="7"/>
+        </w:numPr>
+        <w:rPr/>
+      </w:pPr>
+      <w:r>
+        <w:rPr/>
+        <w:t>A command line interface could be created</w:t>
+      </w:r>
+    </w:p>
+    <w:p>
+      <w:pPr>
+        <w:pStyle w:val="Normal"/>
+        <w:numPr>
+          <w:ilvl w:val="0"/>
+          <w:numId w:val="7"/>
+        </w:numPr>
+        <w:rPr/>
+      </w:pPr>
+      <w:r>
+        <w:rPr/>
+        <w:t>An option to listen to the sound at a receiver could be created</w:t>
+      </w:r>
+    </w:p>
+    <w:p>
+      <w:pPr>
+        <w:pStyle w:val="Normal"/>
+        <w:rPr/>
+      </w:pPr>
+      <w:r>
+        <w:rPr/>
+        <w:t>Scene:</w:t>
+      </w:r>
+    </w:p>
+    <w:p>
+      <w:pPr>
+        <w:pStyle w:val="Normal"/>
+        <w:numPr>
+          <w:ilvl w:val="0"/>
+          <w:numId w:val="1"/>
+        </w:numPr>
+        <w:rPr>
+          <w:color w:val="00A800"/>
+        </w:rPr>
+      </w:pPr>
+      <w:r>
+        <w:rPr>
+          <w:color w:val="00A800"/>
+        </w:rPr>
+        <w:t>A domain can be added by drawing rectangles (or lines) on the GUI, snapping to the dimensions of integer cell sizes (as predefined by the user).</w:t>
+      </w:r>
+    </w:p>
+    <w:p>
+      <w:pPr>
+        <w:pStyle w:val="Normal"/>
+        <w:numPr>
+          <w:ilvl w:val="0"/>
+          <w:numId w:val="1"/>
+        </w:numPr>
+        <w:rPr>
+          <w:color w:val="FF7F00"/>
+        </w:rPr>
+      </w:pPr>
+      <w:r>
+        <w:rPr>
+          <w:color w:val="FF7F00"/>
+        </w:rPr>
+        <w:t>Dimensions of the walls are shown as a number next to the wall (on the outside where possible)</w:t>
+      </w:r>
+    </w:p>
+    <w:p>
+      <w:pPr>
+        <w:pStyle w:val="Normal"/>
+        <w:numPr>
+          <w:ilvl w:val="0"/>
+          <w:numId w:val="1"/>
+        </w:numPr>
+        <w:rPr>
+          <w:color w:val="FF7F00"/>
+        </w:rPr>
+      </w:pPr>
+      <w:r>
+        <w:rPr>
+          <w:color w:val="FF7F00"/>
+        </w:rPr>
+        <w:t>A domain can be resized by dragging one of its walls</w:t>
       </w:r>
     </w:p>
     <w:p>
@@ -135,7 +381,43 @@
       </w:pPr>
       <w:r>
         <w:rPr/>
-        <w:t>A scene can be exported as image (PNG, JPG, BMP)</w:t>
+        <w:t>A wall can be resized by double clicking the wall length number, and typing a different number</w:t>
+      </w:r>
+    </w:p>
+    <w:p>
+      <w:pPr>
+        <w:pStyle w:val="Normal"/>
+        <w:numPr>
+          <w:ilvl w:val="0"/>
+          <w:numId w:val="1"/>
+        </w:numPr>
+        <w:rPr>
+          <w:color w:val="FF7F00"/>
+        </w:rPr>
+      </w:pPr>
+      <w:r>
+        <w:rPr>
+          <w:color w:val="FF7F00"/>
+        </w:rPr>
+        <w:t>Two touching domains can have their common wall removed</w:t>
+      </w:r>
+    </w:p>
+    <w:p>
+      <w:pPr>
+        <w:pStyle w:val="Normal"/>
+        <w:numPr>
+          <w:ilvl w:val="0"/>
+          <w:numId w:val="1"/>
+        </w:numPr>
+        <w:rPr>
+          <w:color w:val="FF7F00"/>
+        </w:rPr>
+      </w:pPr>
+      <w:r>
+        <w:rPr>
+          <w:color w:val="FF7F00"/>
+        </w:rPr>
+        <w:t>A domain or wall can be deleted from the scene</w:t>
       </w:r>
     </w:p>
     <w:p>
@@ -149,7 +431,7 @@
       </w:pPr>
       <w:r>
         <w:rPr/>
-        <w:t>A single simulation frame can be exported as image (PNG, JPG, BMP)</w:t>
+        <w:t>A wall has an absorption coefficient that can be altered</w:t>
       </w:r>
     </w:p>
     <w:p>
@@ -159,11 +441,15 @@
           <w:ilvl w:val="0"/>
           <w:numId w:val="1"/>
         </w:numPr>
-        <w:rPr/>
-      </w:pPr>
-      <w:r>
-        <w:rPr/>
-        <w:t>All simulation frames can be exported as images (one image per frame) without having to export every frame separately</w:t>
+        <w:rPr>
+          <w:color w:val="FF7F00"/>
+        </w:rPr>
+      </w:pPr>
+      <w:r>
+        <w:rPr>
+          <w:color w:val="FF7F00"/>
+        </w:rPr>
+        <w:t>Drawing or resizing a domain anchors to the grid</w:t>
       </w:r>
     </w:p>
     <w:p>
@@ -173,11 +459,15 @@
           <w:ilvl w:val="0"/>
           <w:numId w:val="1"/>
         </w:numPr>
-        <w:rPr/>
-      </w:pPr>
-      <w:r>
-        <w:rPr/>
-        <w:t>A graph of a receiver’s pressure level over time can be exported as image</w:t>
+        <w:rPr>
+          <w:color w:val="00A800"/>
+        </w:rPr>
+      </w:pPr>
+      <w:r>
+        <w:rPr>
+          <w:color w:val="00A800"/>
+        </w:rPr>
+        <w:t>Rectangles can be drawn natively (without requiring to draw four separate walls)</w:t>
       </w:r>
     </w:p>
     <w:p>
@@ -185,13 +475,17 @@
         <w:pStyle w:val="Normal"/>
         <w:numPr>
           <w:ilvl w:val="0"/>
-          <w:numId w:val="1"/>
+          <w:numId w:val="2"/>
         </w:numPr>
-        <w:rPr/>
-      </w:pPr>
-      <w:r>
-        <w:rPr/>
-        <w:t>A scene’s pressure levels over time can be exparted as a video file</w:t>
+        <w:rPr>
+          <w:color w:val="00A800"/>
+        </w:rPr>
+      </w:pPr>
+      <w:r>
+        <w:rPr>
+          <w:color w:val="00A800"/>
+        </w:rPr>
+        <w:t>A source or receiver can be added by clicking on the GUI</w:t>
       </w:r>
     </w:p>
     <w:p>
@@ -199,13 +493,17 @@
         <w:pStyle w:val="Normal"/>
         <w:numPr>
           <w:ilvl w:val="0"/>
-          <w:numId w:val="5"/>
+          <w:numId w:val="2"/>
         </w:numPr>
-        <w:rPr/>
-      </w:pPr>
-      <w:r>
-        <w:rPr/>
-        <w:t>The scene can be switched from 2D to 3D view</w:t>
+        <w:rPr>
+          <w:color w:val="FF7F00"/>
+        </w:rPr>
+      </w:pPr>
+      <w:r>
+        <w:rPr>
+          <w:color w:val="FF7F00"/>
+        </w:rPr>
+        <w:t>A source or receiver can be relocated by dragging it around</w:t>
       </w:r>
     </w:p>
     <w:p>
@@ -213,13 +511,17 @@
         <w:pStyle w:val="Normal"/>
         <w:numPr>
           <w:ilvl w:val="0"/>
-          <w:numId w:val="7"/>
+          <w:numId w:val="2"/>
         </w:numPr>
-        <w:rPr/>
-      </w:pPr>
-      <w:r>
-        <w:rPr/>
-        <w:t>An undo operation is provided which can undo any change in the scene</w:t>
+        <w:rPr>
+          <w:color w:val="FF7F00"/>
+        </w:rPr>
+      </w:pPr>
+      <w:r>
+        <w:rPr>
+          <w:color w:val="FF7F00"/>
+        </w:rPr>
+        <w:t>A source or receiver can be deleted from the scene</w:t>
       </w:r>
     </w:p>
     <w:p>
@@ -227,191 +529,17 @@
         <w:pStyle w:val="Normal"/>
         <w:numPr>
           <w:ilvl w:val="0"/>
-          <w:numId w:val="7"/>
+          <w:numId w:val="2"/>
         </w:numPr>
-        <w:rPr/>
-      </w:pPr>
-      <w:r>
-        <w:rPr/>
-        <w:t>A select tool is provided in the form of a lasso select and select all button, which can select any subset of the elements in the scene (walls, sources, receivers), with the possibility to change properties over the selected items or to delete them.</w:t>
-      </w:r>
-    </w:p>
-    <w:p>
-      <w:pPr>
-        <w:pStyle w:val="Normal"/>
-        <w:numPr>
-          <w:ilvl w:val="0"/>
-          <w:numId w:val="7"/>
-        </w:numPr>
-        <w:rPr/>
-      </w:pPr>
-      <w:r>
-        <w:rPr/>
-        <w:t>A plot of the impulse response at the receiver is shown on the screen once the user clicks on a receiver.</w:t>
-      </w:r>
-    </w:p>
-    <w:p>
-      <w:pPr>
-        <w:pStyle w:val="Normal"/>
-        <w:numPr>
-          <w:ilvl w:val="0"/>
-          <w:numId w:val="7"/>
-        </w:numPr>
-        <w:rPr/>
-      </w:pPr>
-      <w:r>
-        <w:rPr/>
-        <w:t>A command line interface could be created</w:t>
-      </w:r>
-    </w:p>
-    <w:p>
-      <w:pPr>
-        <w:pStyle w:val="Normal"/>
-        <w:numPr>
-          <w:ilvl w:val="0"/>
-          <w:numId w:val="7"/>
-        </w:numPr>
-        <w:rPr/>
-      </w:pPr>
-      <w:r>
-        <w:rPr/>
-        <w:t>An option to listen to the sound at a receiver could be created</w:t>
-      </w:r>
-    </w:p>
-    <w:p>
-      <w:pPr>
-        <w:pStyle w:val="Normal"/>
-        <w:rPr/>
-      </w:pPr>
-      <w:r>
-        <w:rPr/>
-        <w:t>Scene:</w:t>
-      </w:r>
-    </w:p>
-    <w:p>
-      <w:pPr>
-        <w:pStyle w:val="Normal"/>
-        <w:numPr>
-          <w:ilvl w:val="0"/>
-          <w:numId w:val="1"/>
-        </w:numPr>
-        <w:rPr/>
-      </w:pPr>
-      <w:r>
-        <w:rPr/>
-        <w:t>A domain can be added by drawing rectangles (or lines) on the GUI, snapping to the dimensions of integer cell sizes (as predefined by the user).</w:t>
-      </w:r>
-    </w:p>
-    <w:p>
-      <w:pPr>
-        <w:pStyle w:val="Normal"/>
-        <w:numPr>
-          <w:ilvl w:val="0"/>
-          <w:numId w:val="1"/>
-        </w:numPr>
-        <w:rPr/>
-      </w:pPr>
-      <w:r>
-        <w:rPr/>
-        <w:t>Dimensions of the walls are shown as a number next to the wall (on the outside where possible)</w:t>
-      </w:r>
-    </w:p>
-    <w:p>
-      <w:pPr>
-        <w:pStyle w:val="Normal"/>
-        <w:numPr>
-          <w:ilvl w:val="0"/>
-          <w:numId w:val="1"/>
-        </w:numPr>
-        <w:rPr/>
-      </w:pPr>
-      <w:r>
-        <w:rPr/>
-        <w:t>A domain can be resized by dragging one of its walls</w:t>
-      </w:r>
-    </w:p>
-    <w:p>
-      <w:pPr>
-        <w:pStyle w:val="Normal"/>
-        <w:numPr>
-          <w:ilvl w:val="0"/>
-          <w:numId w:val="1"/>
-        </w:numPr>
-        <w:rPr/>
-      </w:pPr>
-      <w:r>
-        <w:rPr/>
-        <w:t>A wall can be resized by double clicking the wall length number, and typing a different number</w:t>
-      </w:r>
-    </w:p>
-    <w:p>
-      <w:pPr>
-        <w:pStyle w:val="Normal"/>
-        <w:numPr>
-          <w:ilvl w:val="0"/>
-          <w:numId w:val="1"/>
-        </w:numPr>
-        <w:rPr/>
-      </w:pPr>
-      <w:r>
-        <w:rPr/>
-        <w:t>Two touching domains can have their common wall removed</w:t>
-      </w:r>
-    </w:p>
-    <w:p>
-      <w:pPr>
-        <w:pStyle w:val="Normal"/>
-        <w:numPr>
-          <w:ilvl w:val="0"/>
-          <w:numId w:val="1"/>
-        </w:numPr>
-        <w:rPr/>
-      </w:pPr>
-      <w:r>
-        <w:rPr/>
-        <w:t>A domain or wall can be deleted from the scene</w:t>
-      </w:r>
-    </w:p>
-    <w:p>
-      <w:pPr>
-        <w:pStyle w:val="Normal"/>
-        <w:numPr>
-          <w:ilvl w:val="0"/>
-          <w:numId w:val="1"/>
-        </w:numPr>
-        <w:rPr/>
-      </w:pPr>
-      <w:r>
-        <w:rPr/>
-        <w:t>A wall has an absorption coefficient that can be altered</w:t>
-      </w:r>
-    </w:p>
-    <w:p>
-      <w:pPr>
-        <w:pStyle w:val="Normal"/>
-        <w:numPr>
-          <w:ilvl w:val="0"/>
-          <w:numId w:val="1"/>
-        </w:numPr>
-        <w:rPr/>
-      </w:pPr>
-      <w:r>
-        <w:rPr/>
-        <w:t>Drawing or resizing a domain anchors to the grid</w:t>
-      </w:r>
-    </w:p>
-    <w:p>
-      <w:pPr>
-        <w:pStyle w:val="Normal"/>
-        <w:numPr>
-          <w:ilvl w:val="0"/>
-          <w:numId w:val="1"/>
-        </w:numPr>
-        <w:rPr/>
-      </w:pPr>
-      <w:r>
-        <w:rPr/>
-        <w:t>Rectangles can be drawn natively (without requiring to draw four separate walls)</w:t>
+        <w:rPr>
+          <w:color w:val="FF7F00"/>
+        </w:rPr>
+      </w:pPr>
+      <w:r>
+        <w:rPr>
+          <w:color w:val="FF7F00"/>
+        </w:rPr>
+        <w:t>Drawing or relocating a source or receiver anchors to the grid</w:t>
       </w:r>
     </w:p>
     <w:p>
@@ -425,62 +553,6 @@
       </w:pPr>
       <w:r>
         <w:rPr/>
-        <w:t>A source or receiver can be added by clicking on the GUI</w:t>
-      </w:r>
-    </w:p>
-    <w:p>
-      <w:pPr>
-        <w:pStyle w:val="Normal"/>
-        <w:numPr>
-          <w:ilvl w:val="0"/>
-          <w:numId w:val="2"/>
-        </w:numPr>
-        <w:rPr/>
-      </w:pPr>
-      <w:r>
-        <w:rPr/>
-        <w:t>A source or receiver can be relocated by dragging it around</w:t>
-      </w:r>
-    </w:p>
-    <w:p>
-      <w:pPr>
-        <w:pStyle w:val="Normal"/>
-        <w:numPr>
-          <w:ilvl w:val="0"/>
-          <w:numId w:val="2"/>
-        </w:numPr>
-        <w:rPr/>
-      </w:pPr>
-      <w:r>
-        <w:rPr/>
-        <w:t>A source or receiver can be deleted from the scene</w:t>
-      </w:r>
-    </w:p>
-    <w:p>
-      <w:pPr>
-        <w:pStyle w:val="Normal"/>
-        <w:numPr>
-          <w:ilvl w:val="0"/>
-          <w:numId w:val="2"/>
-        </w:numPr>
-        <w:rPr/>
-      </w:pPr>
-      <w:r>
-        <w:rPr/>
-        <w:t>Drawing or relocating a source or receiver anchors to the grid</w:t>
-      </w:r>
-    </w:p>
-    <w:p>
-      <w:pPr>
-        <w:pStyle w:val="Normal"/>
-        <w:numPr>
-          <w:ilvl w:val="0"/>
-          <w:numId w:val="2"/>
-        </w:numPr>
-        <w:rPr/>
-      </w:pPr>
-      <w:r>
-        <w:rPr/>
         <w:t>An array of sources or receivers can be added to the scene without having to add every source or receiver separately</w:t>
       </w:r>
     </w:p>
@@ -753,11 +825,13 @@
           <w:ilvl w:val="0"/>
           <w:numId w:val="6"/>
         </w:numPr>
-        <w:rPr/>
-      </w:pPr>
-      <w:r>
-        <w:rPr>
-          <w:color w:val="00000A"/>
+        <w:rPr>
+          <w:color w:val="00A800"/>
+        </w:rPr>
+      </w:pPr>
+      <w:r>
+        <w:rPr>
+          <w:color w:val="00A800"/>
         </w:rPr>
         <w:t>The grid spacing can be changed manually</w:t>
       </w:r>
@@ -802,91 +876,7 @@
         <w:rPr>
           <w:color w:val="00000A"/>
         </w:rPr>
-        <w:t>Fil</w:t>
-      </w:r>
-      <w:r>
-        <w:rPr>
-          <w:color w:val="00000A"/>
-        </w:rPr>
-        <w:t xml:space="preserve">e | </w:t>
-      </w:r>
-      <w:r>
-        <w:rPr>
-          <w:color w:val="00000A"/>
-        </w:rPr>
-        <w:t xml:space="preserve">Edit </w:t>
-      </w:r>
-      <w:r>
-        <w:rPr>
-          <w:color w:val="00000A"/>
-        </w:rPr>
-        <w:t xml:space="preserve">| </w:t>
-      </w:r>
-      <w:r>
-        <w:rPr>
-          <w:color w:val="00000A"/>
-        </w:rPr>
-        <w:t xml:space="preserve">Module </w:t>
-      </w:r>
-      <w:r>
-        <w:rPr>
-          <w:color w:val="00000A"/>
-        </w:rPr>
-        <w:t xml:space="preserve">| </w:t>
-      </w:r>
-      <w:r>
-        <w:rPr>
-          <w:color w:val="00000A"/>
-        </w:rPr>
-        <w:t xml:space="preserve">Settings </w:t>
-      </w:r>
-      <w:r>
-        <w:rPr>
-          <w:color w:val="00000A"/>
-        </w:rPr>
-        <w:t xml:space="preserve">| </w:t>
-      </w:r>
-      <w:r>
-        <w:rPr>
-          <w:color w:val="00000A"/>
-        </w:rPr>
-        <w:t xml:space="preserve">Scene </w:t>
-      </w:r>
-      <w:r>
-        <w:rPr>
-          <w:color w:val="00000A"/>
-        </w:rPr>
-        <w:t xml:space="preserve">| </w:t>
-      </w:r>
-      <w:r>
-        <w:rPr>
-          <w:color w:val="00000A"/>
-        </w:rPr>
-        <w:t xml:space="preserve">View </w:t>
-      </w:r>
-      <w:r>
-        <w:rPr>
-          <w:color w:val="00000A"/>
-        </w:rPr>
-        <w:t xml:space="preserve">| </w:t>
-      </w:r>
-      <w:r>
-        <w:rPr>
-          <w:color w:val="00000A"/>
-        </w:rPr>
-        <w:t xml:space="preserve">Operate </w:t>
-      </w:r>
-      <w:r>
-        <w:rPr>
-          <w:color w:val="00000A"/>
-        </w:rPr>
-        <w:t xml:space="preserve">| </w:t>
-      </w:r>
-      <w:r>
-        <w:rPr>
-          <w:color w:val="00000A"/>
-        </w:rPr>
-        <w:t>About</w:t>
+        <w:t>File | Edit | Module | Settings | Scene | View | Operate | About</w:t>
       </w:r>
     </w:p>
     <w:sectPr>
@@ -3961,6 +3951,1140 @@
       <w:rFonts w:cs="OpenSymbol"/>
     </w:rPr>
   </w:style>
+  <w:style w:type="character" w:styleId="ListLabel226">
+    <w:name w:val="ListLabel 226"/>
+    <w:qFormat/>
+    <w:rPr>
+      <w:rFonts w:cs="OpenSymbol"/>
+    </w:rPr>
+  </w:style>
+  <w:style w:type="character" w:styleId="ListLabel227">
+    <w:name w:val="ListLabel 227"/>
+    <w:qFormat/>
+    <w:rPr>
+      <w:rFonts w:cs="OpenSymbol"/>
+    </w:rPr>
+  </w:style>
+  <w:style w:type="character" w:styleId="ListLabel228">
+    <w:name w:val="ListLabel 228"/>
+    <w:qFormat/>
+    <w:rPr>
+      <w:rFonts w:cs="OpenSymbol"/>
+    </w:rPr>
+  </w:style>
+  <w:style w:type="character" w:styleId="ListLabel229">
+    <w:name w:val="ListLabel 229"/>
+    <w:qFormat/>
+    <w:rPr>
+      <w:rFonts w:cs="OpenSymbol"/>
+    </w:rPr>
+  </w:style>
+  <w:style w:type="character" w:styleId="ListLabel230">
+    <w:name w:val="ListLabel 230"/>
+    <w:qFormat/>
+    <w:rPr>
+      <w:rFonts w:cs="OpenSymbol"/>
+    </w:rPr>
+  </w:style>
+  <w:style w:type="character" w:styleId="ListLabel231">
+    <w:name w:val="ListLabel 231"/>
+    <w:qFormat/>
+    <w:rPr>
+      <w:rFonts w:cs="OpenSymbol"/>
+    </w:rPr>
+  </w:style>
+  <w:style w:type="character" w:styleId="ListLabel232">
+    <w:name w:val="ListLabel 232"/>
+    <w:qFormat/>
+    <w:rPr>
+      <w:rFonts w:cs="OpenSymbol"/>
+    </w:rPr>
+  </w:style>
+  <w:style w:type="character" w:styleId="ListLabel233">
+    <w:name w:val="ListLabel 233"/>
+    <w:qFormat/>
+    <w:rPr>
+      <w:rFonts w:cs="OpenSymbol"/>
+    </w:rPr>
+  </w:style>
+  <w:style w:type="character" w:styleId="ListLabel234">
+    <w:name w:val="ListLabel 234"/>
+    <w:qFormat/>
+    <w:rPr>
+      <w:rFonts w:cs="OpenSymbol"/>
+    </w:rPr>
+  </w:style>
+  <w:style w:type="character" w:styleId="ListLabel235">
+    <w:name w:val="ListLabel 235"/>
+    <w:qFormat/>
+    <w:rPr>
+      <w:rFonts w:cs="OpenSymbol"/>
+    </w:rPr>
+  </w:style>
+  <w:style w:type="character" w:styleId="ListLabel236">
+    <w:name w:val="ListLabel 236"/>
+    <w:qFormat/>
+    <w:rPr>
+      <w:rFonts w:cs="OpenSymbol"/>
+    </w:rPr>
+  </w:style>
+  <w:style w:type="character" w:styleId="ListLabel237">
+    <w:name w:val="ListLabel 237"/>
+    <w:qFormat/>
+    <w:rPr>
+      <w:rFonts w:cs="OpenSymbol"/>
+    </w:rPr>
+  </w:style>
+  <w:style w:type="character" w:styleId="ListLabel238">
+    <w:name w:val="ListLabel 238"/>
+    <w:qFormat/>
+    <w:rPr>
+      <w:rFonts w:cs="OpenSymbol"/>
+    </w:rPr>
+  </w:style>
+  <w:style w:type="character" w:styleId="ListLabel239">
+    <w:name w:val="ListLabel 239"/>
+    <w:qFormat/>
+    <w:rPr>
+      <w:rFonts w:cs="OpenSymbol"/>
+    </w:rPr>
+  </w:style>
+  <w:style w:type="character" w:styleId="ListLabel240">
+    <w:name w:val="ListLabel 240"/>
+    <w:qFormat/>
+    <w:rPr>
+      <w:rFonts w:cs="OpenSymbol"/>
+    </w:rPr>
+  </w:style>
+  <w:style w:type="character" w:styleId="ListLabel241">
+    <w:name w:val="ListLabel 241"/>
+    <w:qFormat/>
+    <w:rPr>
+      <w:rFonts w:cs="OpenSymbol"/>
+    </w:rPr>
+  </w:style>
+  <w:style w:type="character" w:styleId="ListLabel242">
+    <w:name w:val="ListLabel 242"/>
+    <w:qFormat/>
+    <w:rPr>
+      <w:rFonts w:cs="OpenSymbol"/>
+    </w:rPr>
+  </w:style>
+  <w:style w:type="character" w:styleId="ListLabel243">
+    <w:name w:val="ListLabel 243"/>
+    <w:qFormat/>
+    <w:rPr>
+      <w:rFonts w:cs="OpenSymbol"/>
+    </w:rPr>
+  </w:style>
+  <w:style w:type="character" w:styleId="ListLabel244">
+    <w:name w:val="ListLabel 244"/>
+    <w:qFormat/>
+    <w:rPr>
+      <w:rFonts w:cs="OpenSymbol"/>
+    </w:rPr>
+  </w:style>
+  <w:style w:type="character" w:styleId="ListLabel245">
+    <w:name w:val="ListLabel 245"/>
+    <w:qFormat/>
+    <w:rPr>
+      <w:rFonts w:cs="OpenSymbol"/>
+    </w:rPr>
+  </w:style>
+  <w:style w:type="character" w:styleId="ListLabel246">
+    <w:name w:val="ListLabel 246"/>
+    <w:qFormat/>
+    <w:rPr>
+      <w:rFonts w:cs="OpenSymbol"/>
+    </w:rPr>
+  </w:style>
+  <w:style w:type="character" w:styleId="ListLabel247">
+    <w:name w:val="ListLabel 247"/>
+    <w:qFormat/>
+    <w:rPr>
+      <w:rFonts w:cs="OpenSymbol"/>
+    </w:rPr>
+  </w:style>
+  <w:style w:type="character" w:styleId="ListLabel248">
+    <w:name w:val="ListLabel 248"/>
+    <w:qFormat/>
+    <w:rPr>
+      <w:rFonts w:cs="OpenSymbol"/>
+    </w:rPr>
+  </w:style>
+  <w:style w:type="character" w:styleId="ListLabel249">
+    <w:name w:val="ListLabel 249"/>
+    <w:qFormat/>
+    <w:rPr>
+      <w:rFonts w:cs="OpenSymbol"/>
+    </w:rPr>
+  </w:style>
+  <w:style w:type="character" w:styleId="ListLabel250">
+    <w:name w:val="ListLabel 250"/>
+    <w:qFormat/>
+    <w:rPr>
+      <w:rFonts w:cs="OpenSymbol"/>
+    </w:rPr>
+  </w:style>
+  <w:style w:type="character" w:styleId="ListLabel251">
+    <w:name w:val="ListLabel 251"/>
+    <w:qFormat/>
+    <w:rPr>
+      <w:rFonts w:cs="OpenSymbol"/>
+    </w:rPr>
+  </w:style>
+  <w:style w:type="character" w:styleId="ListLabel252">
+    <w:name w:val="ListLabel 252"/>
+    <w:qFormat/>
+    <w:rPr>
+      <w:rFonts w:cs="OpenSymbol"/>
+    </w:rPr>
+  </w:style>
+  <w:style w:type="character" w:styleId="ListLabel253">
+    <w:name w:val="ListLabel 253"/>
+    <w:qFormat/>
+    <w:rPr>
+      <w:rFonts w:cs="OpenSymbol"/>
+    </w:rPr>
+  </w:style>
+  <w:style w:type="character" w:styleId="ListLabel254">
+    <w:name w:val="ListLabel 254"/>
+    <w:qFormat/>
+    <w:rPr>
+      <w:rFonts w:cs="OpenSymbol"/>
+    </w:rPr>
+  </w:style>
+  <w:style w:type="character" w:styleId="ListLabel255">
+    <w:name w:val="ListLabel 255"/>
+    <w:qFormat/>
+    <w:rPr>
+      <w:rFonts w:cs="OpenSymbol"/>
+    </w:rPr>
+  </w:style>
+  <w:style w:type="character" w:styleId="ListLabel256">
+    <w:name w:val="ListLabel 256"/>
+    <w:qFormat/>
+    <w:rPr>
+      <w:rFonts w:cs="OpenSymbol"/>
+    </w:rPr>
+  </w:style>
+  <w:style w:type="character" w:styleId="ListLabel257">
+    <w:name w:val="ListLabel 257"/>
+    <w:qFormat/>
+    <w:rPr>
+      <w:rFonts w:cs="OpenSymbol"/>
+    </w:rPr>
+  </w:style>
+  <w:style w:type="character" w:styleId="ListLabel258">
+    <w:name w:val="ListLabel 258"/>
+    <w:qFormat/>
+    <w:rPr>
+      <w:rFonts w:cs="OpenSymbol"/>
+    </w:rPr>
+  </w:style>
+  <w:style w:type="character" w:styleId="ListLabel259">
+    <w:name w:val="ListLabel 259"/>
+    <w:qFormat/>
+    <w:rPr>
+      <w:rFonts w:cs="OpenSymbol"/>
+    </w:rPr>
+  </w:style>
+  <w:style w:type="character" w:styleId="ListLabel260">
+    <w:name w:val="ListLabel 260"/>
+    <w:qFormat/>
+    <w:rPr>
+      <w:rFonts w:cs="OpenSymbol"/>
+    </w:rPr>
+  </w:style>
+  <w:style w:type="character" w:styleId="ListLabel261">
+    <w:name w:val="ListLabel 261"/>
+    <w:qFormat/>
+    <w:rPr>
+      <w:rFonts w:cs="OpenSymbol"/>
+    </w:rPr>
+  </w:style>
+  <w:style w:type="character" w:styleId="ListLabel262">
+    <w:name w:val="ListLabel 262"/>
+    <w:qFormat/>
+    <w:rPr>
+      <w:rFonts w:cs="OpenSymbol"/>
+    </w:rPr>
+  </w:style>
+  <w:style w:type="character" w:styleId="ListLabel263">
+    <w:name w:val="ListLabel 263"/>
+    <w:qFormat/>
+    <w:rPr>
+      <w:rFonts w:cs="OpenSymbol"/>
+    </w:rPr>
+  </w:style>
+  <w:style w:type="character" w:styleId="ListLabel264">
+    <w:name w:val="ListLabel 264"/>
+    <w:qFormat/>
+    <w:rPr>
+      <w:rFonts w:cs="OpenSymbol"/>
+    </w:rPr>
+  </w:style>
+  <w:style w:type="character" w:styleId="ListLabel265">
+    <w:name w:val="ListLabel 265"/>
+    <w:qFormat/>
+    <w:rPr>
+      <w:rFonts w:cs="OpenSymbol"/>
+    </w:rPr>
+  </w:style>
+  <w:style w:type="character" w:styleId="ListLabel266">
+    <w:name w:val="ListLabel 266"/>
+    <w:qFormat/>
+    <w:rPr>
+      <w:rFonts w:cs="OpenSymbol"/>
+    </w:rPr>
+  </w:style>
+  <w:style w:type="character" w:styleId="ListLabel267">
+    <w:name w:val="ListLabel 267"/>
+    <w:qFormat/>
+    <w:rPr>
+      <w:rFonts w:cs="OpenSymbol"/>
+    </w:rPr>
+  </w:style>
+  <w:style w:type="character" w:styleId="ListLabel268">
+    <w:name w:val="ListLabel 268"/>
+    <w:qFormat/>
+    <w:rPr>
+      <w:rFonts w:cs="OpenSymbol"/>
+    </w:rPr>
+  </w:style>
+  <w:style w:type="character" w:styleId="ListLabel269">
+    <w:name w:val="ListLabel 269"/>
+    <w:qFormat/>
+    <w:rPr>
+      <w:rFonts w:cs="OpenSymbol"/>
+    </w:rPr>
+  </w:style>
+  <w:style w:type="character" w:styleId="ListLabel270">
+    <w:name w:val="ListLabel 270"/>
+    <w:qFormat/>
+    <w:rPr>
+      <w:rFonts w:cs="OpenSymbol"/>
+    </w:rPr>
+  </w:style>
+  <w:style w:type="character" w:styleId="ListLabel271">
+    <w:name w:val="ListLabel 271"/>
+    <w:qFormat/>
+    <w:rPr>
+      <w:rFonts w:cs="OpenSymbol"/>
+    </w:rPr>
+  </w:style>
+  <w:style w:type="character" w:styleId="ListLabel272">
+    <w:name w:val="ListLabel 272"/>
+    <w:qFormat/>
+    <w:rPr>
+      <w:rFonts w:cs="OpenSymbol"/>
+    </w:rPr>
+  </w:style>
+  <w:style w:type="character" w:styleId="ListLabel273">
+    <w:name w:val="ListLabel 273"/>
+    <w:qFormat/>
+    <w:rPr>
+      <w:rFonts w:cs="OpenSymbol"/>
+    </w:rPr>
+  </w:style>
+  <w:style w:type="character" w:styleId="ListLabel274">
+    <w:name w:val="ListLabel 274"/>
+    <w:qFormat/>
+    <w:rPr>
+      <w:rFonts w:cs="OpenSymbol"/>
+    </w:rPr>
+  </w:style>
+  <w:style w:type="character" w:styleId="ListLabel275">
+    <w:name w:val="ListLabel 275"/>
+    <w:qFormat/>
+    <w:rPr>
+      <w:rFonts w:cs="OpenSymbol"/>
+    </w:rPr>
+  </w:style>
+  <w:style w:type="character" w:styleId="ListLabel276">
+    <w:name w:val="ListLabel 276"/>
+    <w:qFormat/>
+    <w:rPr>
+      <w:rFonts w:cs="OpenSymbol"/>
+    </w:rPr>
+  </w:style>
+  <w:style w:type="character" w:styleId="ListLabel277">
+    <w:name w:val="ListLabel 277"/>
+    <w:qFormat/>
+    <w:rPr>
+      <w:rFonts w:cs="OpenSymbol"/>
+    </w:rPr>
+  </w:style>
+  <w:style w:type="character" w:styleId="ListLabel278">
+    <w:name w:val="ListLabel 278"/>
+    <w:qFormat/>
+    <w:rPr>
+      <w:rFonts w:cs="OpenSymbol"/>
+    </w:rPr>
+  </w:style>
+  <w:style w:type="character" w:styleId="ListLabel279">
+    <w:name w:val="ListLabel 279"/>
+    <w:qFormat/>
+    <w:rPr>
+      <w:rFonts w:cs="OpenSymbol"/>
+    </w:rPr>
+  </w:style>
+  <w:style w:type="character" w:styleId="ListLabel280">
+    <w:name w:val="ListLabel 280"/>
+    <w:qFormat/>
+    <w:rPr>
+      <w:rFonts w:cs="OpenSymbol"/>
+    </w:rPr>
+  </w:style>
+  <w:style w:type="character" w:styleId="ListLabel281">
+    <w:name w:val="ListLabel 281"/>
+    <w:qFormat/>
+    <w:rPr>
+      <w:rFonts w:cs="OpenSymbol"/>
+    </w:rPr>
+  </w:style>
+  <w:style w:type="character" w:styleId="ListLabel282">
+    <w:name w:val="ListLabel 282"/>
+    <w:qFormat/>
+    <w:rPr>
+      <w:rFonts w:cs="OpenSymbol"/>
+    </w:rPr>
+  </w:style>
+  <w:style w:type="character" w:styleId="ListLabel283">
+    <w:name w:val="ListLabel 283"/>
+    <w:qFormat/>
+    <w:rPr>
+      <w:rFonts w:cs="OpenSymbol"/>
+    </w:rPr>
+  </w:style>
+  <w:style w:type="character" w:styleId="ListLabel284">
+    <w:name w:val="ListLabel 284"/>
+    <w:qFormat/>
+    <w:rPr>
+      <w:rFonts w:cs="OpenSymbol"/>
+    </w:rPr>
+  </w:style>
+  <w:style w:type="character" w:styleId="ListLabel285">
+    <w:name w:val="ListLabel 285"/>
+    <w:qFormat/>
+    <w:rPr>
+      <w:rFonts w:cs="OpenSymbol"/>
+    </w:rPr>
+  </w:style>
+  <w:style w:type="character" w:styleId="ListLabel286">
+    <w:name w:val="ListLabel 286"/>
+    <w:qFormat/>
+    <w:rPr>
+      <w:rFonts w:cs="OpenSymbol"/>
+    </w:rPr>
+  </w:style>
+  <w:style w:type="character" w:styleId="ListLabel287">
+    <w:name w:val="ListLabel 287"/>
+    <w:qFormat/>
+    <w:rPr>
+      <w:rFonts w:cs="OpenSymbol"/>
+    </w:rPr>
+  </w:style>
+  <w:style w:type="character" w:styleId="ListLabel288">
+    <w:name w:val="ListLabel 288"/>
+    <w:qFormat/>
+    <w:rPr>
+      <w:rFonts w:cs="OpenSymbol"/>
+    </w:rPr>
+  </w:style>
+  <w:style w:type="character" w:styleId="ListLabel289">
+    <w:name w:val="ListLabel 289"/>
+    <w:qFormat/>
+    <w:rPr>
+      <w:rFonts w:cs="OpenSymbol"/>
+    </w:rPr>
+  </w:style>
+  <w:style w:type="character" w:styleId="ListLabel290">
+    <w:name w:val="ListLabel 290"/>
+    <w:qFormat/>
+    <w:rPr>
+      <w:rFonts w:cs="OpenSymbol"/>
+    </w:rPr>
+  </w:style>
+  <w:style w:type="character" w:styleId="ListLabel291">
+    <w:name w:val="ListLabel 291"/>
+    <w:qFormat/>
+    <w:rPr>
+      <w:rFonts w:cs="OpenSymbol"/>
+    </w:rPr>
+  </w:style>
+  <w:style w:type="character" w:styleId="ListLabel292">
+    <w:name w:val="ListLabel 292"/>
+    <w:qFormat/>
+    <w:rPr>
+      <w:rFonts w:cs="OpenSymbol"/>
+    </w:rPr>
+  </w:style>
+  <w:style w:type="character" w:styleId="ListLabel293">
+    <w:name w:val="ListLabel 293"/>
+    <w:qFormat/>
+    <w:rPr>
+      <w:rFonts w:cs="OpenSymbol"/>
+    </w:rPr>
+  </w:style>
+  <w:style w:type="character" w:styleId="ListLabel294">
+    <w:name w:val="ListLabel 294"/>
+    <w:qFormat/>
+    <w:rPr>
+      <w:rFonts w:cs="OpenSymbol"/>
+    </w:rPr>
+  </w:style>
+  <w:style w:type="character" w:styleId="ListLabel295">
+    <w:name w:val="ListLabel 295"/>
+    <w:qFormat/>
+    <w:rPr>
+      <w:rFonts w:cs="OpenSymbol"/>
+    </w:rPr>
+  </w:style>
+  <w:style w:type="character" w:styleId="ListLabel296">
+    <w:name w:val="ListLabel 296"/>
+    <w:qFormat/>
+    <w:rPr>
+      <w:rFonts w:cs="OpenSymbol"/>
+    </w:rPr>
+  </w:style>
+  <w:style w:type="character" w:styleId="ListLabel297">
+    <w:name w:val="ListLabel 297"/>
+    <w:qFormat/>
+    <w:rPr>
+      <w:rFonts w:cs="OpenSymbol"/>
+    </w:rPr>
+  </w:style>
+  <w:style w:type="character" w:styleId="ListLabel298">
+    <w:name w:val="ListLabel 298"/>
+    <w:qFormat/>
+    <w:rPr>
+      <w:rFonts w:cs="OpenSymbol"/>
+    </w:rPr>
+  </w:style>
+  <w:style w:type="character" w:styleId="ListLabel299">
+    <w:name w:val="ListLabel 299"/>
+    <w:qFormat/>
+    <w:rPr>
+      <w:rFonts w:cs="OpenSymbol"/>
+    </w:rPr>
+  </w:style>
+  <w:style w:type="character" w:styleId="ListLabel300">
+    <w:name w:val="ListLabel 300"/>
+    <w:qFormat/>
+    <w:rPr>
+      <w:rFonts w:cs="OpenSymbol"/>
+    </w:rPr>
+  </w:style>
+  <w:style w:type="character" w:styleId="ListLabel301">
+    <w:name w:val="ListLabel 301"/>
+    <w:qFormat/>
+    <w:rPr>
+      <w:rFonts w:cs="OpenSymbol"/>
+    </w:rPr>
+  </w:style>
+  <w:style w:type="character" w:styleId="ListLabel302">
+    <w:name w:val="ListLabel 302"/>
+    <w:qFormat/>
+    <w:rPr>
+      <w:rFonts w:cs="OpenSymbol"/>
+    </w:rPr>
+  </w:style>
+  <w:style w:type="character" w:styleId="ListLabel303">
+    <w:name w:val="ListLabel 303"/>
+    <w:qFormat/>
+    <w:rPr>
+      <w:rFonts w:cs="OpenSymbol"/>
+    </w:rPr>
+  </w:style>
+  <w:style w:type="character" w:styleId="ListLabel304">
+    <w:name w:val="ListLabel 304"/>
+    <w:qFormat/>
+    <w:rPr>
+      <w:rFonts w:cs="OpenSymbol"/>
+    </w:rPr>
+  </w:style>
+  <w:style w:type="character" w:styleId="ListLabel305">
+    <w:name w:val="ListLabel 305"/>
+    <w:qFormat/>
+    <w:rPr>
+      <w:rFonts w:cs="OpenSymbol"/>
+    </w:rPr>
+  </w:style>
+  <w:style w:type="character" w:styleId="ListLabel306">
+    <w:name w:val="ListLabel 306"/>
+    <w:qFormat/>
+    <w:rPr>
+      <w:rFonts w:cs="OpenSymbol"/>
+    </w:rPr>
+  </w:style>
+  <w:style w:type="character" w:styleId="ListLabel307">
+    <w:name w:val="ListLabel 307"/>
+    <w:qFormat/>
+    <w:rPr>
+      <w:rFonts w:cs="OpenSymbol"/>
+    </w:rPr>
+  </w:style>
+  <w:style w:type="character" w:styleId="ListLabel308">
+    <w:name w:val="ListLabel 308"/>
+    <w:qFormat/>
+    <w:rPr>
+      <w:rFonts w:cs="OpenSymbol"/>
+    </w:rPr>
+  </w:style>
+  <w:style w:type="character" w:styleId="ListLabel309">
+    <w:name w:val="ListLabel 309"/>
+    <w:qFormat/>
+    <w:rPr>
+      <w:rFonts w:cs="OpenSymbol"/>
+    </w:rPr>
+  </w:style>
+  <w:style w:type="character" w:styleId="ListLabel310">
+    <w:name w:val="ListLabel 310"/>
+    <w:qFormat/>
+    <w:rPr>
+      <w:rFonts w:cs="OpenSymbol"/>
+    </w:rPr>
+  </w:style>
+  <w:style w:type="character" w:styleId="ListLabel311">
+    <w:name w:val="ListLabel 311"/>
+    <w:qFormat/>
+    <w:rPr>
+      <w:rFonts w:cs="OpenSymbol"/>
+    </w:rPr>
+  </w:style>
+  <w:style w:type="character" w:styleId="ListLabel312">
+    <w:name w:val="ListLabel 312"/>
+    <w:qFormat/>
+    <w:rPr>
+      <w:rFonts w:cs="OpenSymbol"/>
+    </w:rPr>
+  </w:style>
+  <w:style w:type="character" w:styleId="ListLabel313">
+    <w:name w:val="ListLabel 313"/>
+    <w:qFormat/>
+    <w:rPr>
+      <w:rFonts w:cs="OpenSymbol"/>
+    </w:rPr>
+  </w:style>
+  <w:style w:type="character" w:styleId="ListLabel314">
+    <w:name w:val="ListLabel 314"/>
+    <w:qFormat/>
+    <w:rPr>
+      <w:rFonts w:cs="OpenSymbol"/>
+    </w:rPr>
+  </w:style>
+  <w:style w:type="character" w:styleId="ListLabel315">
+    <w:name w:val="ListLabel 315"/>
+    <w:qFormat/>
+    <w:rPr>
+      <w:rFonts w:cs="OpenSymbol"/>
+    </w:rPr>
+  </w:style>
+  <w:style w:type="character" w:styleId="ListLabel316">
+    <w:name w:val="ListLabel 316"/>
+    <w:qFormat/>
+    <w:rPr>
+      <w:rFonts w:cs="OpenSymbol"/>
+    </w:rPr>
+  </w:style>
+  <w:style w:type="character" w:styleId="ListLabel317">
+    <w:name w:val="ListLabel 317"/>
+    <w:qFormat/>
+    <w:rPr>
+      <w:rFonts w:cs="OpenSymbol"/>
+    </w:rPr>
+  </w:style>
+  <w:style w:type="character" w:styleId="ListLabel318">
+    <w:name w:val="ListLabel 318"/>
+    <w:qFormat/>
+    <w:rPr>
+      <w:rFonts w:cs="OpenSymbol"/>
+    </w:rPr>
+  </w:style>
+  <w:style w:type="character" w:styleId="ListLabel319">
+    <w:name w:val="ListLabel 319"/>
+    <w:qFormat/>
+    <w:rPr>
+      <w:rFonts w:cs="OpenSymbol"/>
+    </w:rPr>
+  </w:style>
+  <w:style w:type="character" w:styleId="ListLabel320">
+    <w:name w:val="ListLabel 320"/>
+    <w:qFormat/>
+    <w:rPr>
+      <w:rFonts w:cs="OpenSymbol"/>
+    </w:rPr>
+  </w:style>
+  <w:style w:type="character" w:styleId="ListLabel321">
+    <w:name w:val="ListLabel 321"/>
+    <w:qFormat/>
+    <w:rPr>
+      <w:rFonts w:cs="OpenSymbol"/>
+    </w:rPr>
+  </w:style>
+  <w:style w:type="character" w:styleId="ListLabel322">
+    <w:name w:val="ListLabel 322"/>
+    <w:qFormat/>
+    <w:rPr>
+      <w:rFonts w:cs="OpenSymbol"/>
+    </w:rPr>
+  </w:style>
+  <w:style w:type="character" w:styleId="ListLabel323">
+    <w:name w:val="ListLabel 323"/>
+    <w:qFormat/>
+    <w:rPr>
+      <w:rFonts w:cs="OpenSymbol"/>
+    </w:rPr>
+  </w:style>
+  <w:style w:type="character" w:styleId="ListLabel324">
+    <w:name w:val="ListLabel 324"/>
+    <w:qFormat/>
+    <w:rPr>
+      <w:rFonts w:cs="OpenSymbol"/>
+    </w:rPr>
+  </w:style>
+  <w:style w:type="character" w:styleId="ListLabel325">
+    <w:name w:val="ListLabel 325"/>
+    <w:qFormat/>
+    <w:rPr>
+      <w:rFonts w:cs="OpenSymbol"/>
+    </w:rPr>
+  </w:style>
+  <w:style w:type="character" w:styleId="ListLabel326">
+    <w:name w:val="ListLabel 326"/>
+    <w:qFormat/>
+    <w:rPr>
+      <w:rFonts w:cs="OpenSymbol"/>
+    </w:rPr>
+  </w:style>
+  <w:style w:type="character" w:styleId="ListLabel327">
+    <w:name w:val="ListLabel 327"/>
+    <w:qFormat/>
+    <w:rPr>
+      <w:rFonts w:cs="OpenSymbol"/>
+    </w:rPr>
+  </w:style>
+  <w:style w:type="character" w:styleId="ListLabel328">
+    <w:name w:val="ListLabel 328"/>
+    <w:qFormat/>
+    <w:rPr>
+      <w:rFonts w:cs="OpenSymbol"/>
+    </w:rPr>
+  </w:style>
+  <w:style w:type="character" w:styleId="ListLabel329">
+    <w:name w:val="ListLabel 329"/>
+    <w:qFormat/>
+    <w:rPr>
+      <w:rFonts w:cs="OpenSymbol"/>
+    </w:rPr>
+  </w:style>
+  <w:style w:type="character" w:styleId="ListLabel330">
+    <w:name w:val="ListLabel 330"/>
+    <w:qFormat/>
+    <w:rPr>
+      <w:rFonts w:cs="OpenSymbol"/>
+    </w:rPr>
+  </w:style>
+  <w:style w:type="character" w:styleId="ListLabel331">
+    <w:name w:val="ListLabel 331"/>
+    <w:qFormat/>
+    <w:rPr>
+      <w:rFonts w:cs="OpenSymbol"/>
+    </w:rPr>
+  </w:style>
+  <w:style w:type="character" w:styleId="ListLabel332">
+    <w:name w:val="ListLabel 332"/>
+    <w:qFormat/>
+    <w:rPr>
+      <w:rFonts w:cs="OpenSymbol"/>
+    </w:rPr>
+  </w:style>
+  <w:style w:type="character" w:styleId="ListLabel333">
+    <w:name w:val="ListLabel 333"/>
+    <w:qFormat/>
+    <w:rPr>
+      <w:rFonts w:cs="OpenSymbol"/>
+    </w:rPr>
+  </w:style>
+  <w:style w:type="character" w:styleId="ListLabel334">
+    <w:name w:val="ListLabel 334"/>
+    <w:qFormat/>
+    <w:rPr>
+      <w:rFonts w:cs="OpenSymbol"/>
+    </w:rPr>
+  </w:style>
+  <w:style w:type="character" w:styleId="ListLabel335">
+    <w:name w:val="ListLabel 335"/>
+    <w:qFormat/>
+    <w:rPr>
+      <w:rFonts w:cs="OpenSymbol"/>
+    </w:rPr>
+  </w:style>
+  <w:style w:type="character" w:styleId="ListLabel336">
+    <w:name w:val="ListLabel 336"/>
+    <w:qFormat/>
+    <w:rPr>
+      <w:rFonts w:cs="OpenSymbol"/>
+    </w:rPr>
+  </w:style>
+  <w:style w:type="character" w:styleId="ListLabel337">
+    <w:name w:val="ListLabel 337"/>
+    <w:qFormat/>
+    <w:rPr>
+      <w:rFonts w:cs="OpenSymbol"/>
+    </w:rPr>
+  </w:style>
+  <w:style w:type="character" w:styleId="ListLabel338">
+    <w:name w:val="ListLabel 338"/>
+    <w:qFormat/>
+    <w:rPr>
+      <w:rFonts w:cs="OpenSymbol"/>
+    </w:rPr>
+  </w:style>
+  <w:style w:type="character" w:styleId="ListLabel339">
+    <w:name w:val="ListLabel 339"/>
+    <w:qFormat/>
+    <w:rPr>
+      <w:rFonts w:cs="OpenSymbol"/>
+    </w:rPr>
+  </w:style>
+  <w:style w:type="character" w:styleId="ListLabel340">
+    <w:name w:val="ListLabel 340"/>
+    <w:qFormat/>
+    <w:rPr>
+      <w:rFonts w:cs="OpenSymbol"/>
+    </w:rPr>
+  </w:style>
+  <w:style w:type="character" w:styleId="ListLabel341">
+    <w:name w:val="ListLabel 341"/>
+    <w:qFormat/>
+    <w:rPr>
+      <w:rFonts w:cs="OpenSymbol"/>
+    </w:rPr>
+  </w:style>
+  <w:style w:type="character" w:styleId="ListLabel342">
+    <w:name w:val="ListLabel 342"/>
+    <w:qFormat/>
+    <w:rPr>
+      <w:rFonts w:cs="OpenSymbol"/>
+    </w:rPr>
+  </w:style>
+  <w:style w:type="character" w:styleId="ListLabel343">
+    <w:name w:val="ListLabel 343"/>
+    <w:qFormat/>
+    <w:rPr>
+      <w:rFonts w:cs="OpenSymbol"/>
+    </w:rPr>
+  </w:style>
+  <w:style w:type="character" w:styleId="ListLabel344">
+    <w:name w:val="ListLabel 344"/>
+    <w:qFormat/>
+    <w:rPr>
+      <w:rFonts w:cs="OpenSymbol"/>
+    </w:rPr>
+  </w:style>
+  <w:style w:type="character" w:styleId="ListLabel345">
+    <w:name w:val="ListLabel 345"/>
+    <w:qFormat/>
+    <w:rPr>
+      <w:rFonts w:cs="OpenSymbol"/>
+    </w:rPr>
+  </w:style>
+  <w:style w:type="character" w:styleId="ListLabel346">
+    <w:name w:val="ListLabel 346"/>
+    <w:qFormat/>
+    <w:rPr>
+      <w:rFonts w:cs="OpenSymbol"/>
+    </w:rPr>
+  </w:style>
+  <w:style w:type="character" w:styleId="ListLabel347">
+    <w:name w:val="ListLabel 347"/>
+    <w:qFormat/>
+    <w:rPr>
+      <w:rFonts w:cs="OpenSymbol"/>
+    </w:rPr>
+  </w:style>
+  <w:style w:type="character" w:styleId="ListLabel348">
+    <w:name w:val="ListLabel 348"/>
+    <w:qFormat/>
+    <w:rPr>
+      <w:rFonts w:cs="OpenSymbol"/>
+    </w:rPr>
+  </w:style>
+  <w:style w:type="character" w:styleId="ListLabel349">
+    <w:name w:val="ListLabel 349"/>
+    <w:qFormat/>
+    <w:rPr>
+      <w:rFonts w:cs="OpenSymbol"/>
+    </w:rPr>
+  </w:style>
+  <w:style w:type="character" w:styleId="ListLabel350">
+    <w:name w:val="ListLabel 350"/>
+    <w:qFormat/>
+    <w:rPr>
+      <w:rFonts w:cs="OpenSymbol"/>
+    </w:rPr>
+  </w:style>
+  <w:style w:type="character" w:styleId="ListLabel351">
+    <w:name w:val="ListLabel 351"/>
+    <w:qFormat/>
+    <w:rPr>
+      <w:rFonts w:cs="OpenSymbol"/>
+    </w:rPr>
+  </w:style>
+  <w:style w:type="character" w:styleId="ListLabel352">
+    <w:name w:val="ListLabel 352"/>
+    <w:qFormat/>
+    <w:rPr>
+      <w:rFonts w:cs="OpenSymbol"/>
+    </w:rPr>
+  </w:style>
+  <w:style w:type="character" w:styleId="ListLabel353">
+    <w:name w:val="ListLabel 353"/>
+    <w:qFormat/>
+    <w:rPr>
+      <w:rFonts w:cs="OpenSymbol"/>
+    </w:rPr>
+  </w:style>
+  <w:style w:type="character" w:styleId="ListLabel354">
+    <w:name w:val="ListLabel 354"/>
+    <w:qFormat/>
+    <w:rPr>
+      <w:rFonts w:cs="OpenSymbol"/>
+    </w:rPr>
+  </w:style>
+  <w:style w:type="character" w:styleId="ListLabel355">
+    <w:name w:val="ListLabel 355"/>
+    <w:qFormat/>
+    <w:rPr>
+      <w:rFonts w:cs="OpenSymbol"/>
+    </w:rPr>
+  </w:style>
+  <w:style w:type="character" w:styleId="ListLabel356">
+    <w:name w:val="ListLabel 356"/>
+    <w:qFormat/>
+    <w:rPr>
+      <w:rFonts w:cs="OpenSymbol"/>
+    </w:rPr>
+  </w:style>
+  <w:style w:type="character" w:styleId="ListLabel357">
+    <w:name w:val="ListLabel 357"/>
+    <w:qFormat/>
+    <w:rPr>
+      <w:rFonts w:cs="OpenSymbol"/>
+    </w:rPr>
+  </w:style>
+  <w:style w:type="character" w:styleId="ListLabel358">
+    <w:name w:val="ListLabel 358"/>
+    <w:qFormat/>
+    <w:rPr>
+      <w:rFonts w:cs="OpenSymbol"/>
+    </w:rPr>
+  </w:style>
+  <w:style w:type="character" w:styleId="ListLabel359">
+    <w:name w:val="ListLabel 359"/>
+    <w:qFormat/>
+    <w:rPr>
+      <w:rFonts w:cs="OpenSymbol"/>
+    </w:rPr>
+  </w:style>
+  <w:style w:type="character" w:styleId="ListLabel360">
+    <w:name w:val="ListLabel 360"/>
+    <w:qFormat/>
+    <w:rPr>
+      <w:rFonts w:cs="OpenSymbol"/>
+    </w:rPr>
+  </w:style>
+  <w:style w:type="character" w:styleId="ListLabel361">
+    <w:name w:val="ListLabel 361"/>
+    <w:qFormat/>
+    <w:rPr>
+      <w:rFonts w:cs="OpenSymbol"/>
+    </w:rPr>
+  </w:style>
+  <w:style w:type="character" w:styleId="ListLabel362">
+    <w:name w:val="ListLabel 362"/>
+    <w:qFormat/>
+    <w:rPr>
+      <w:rFonts w:cs="OpenSymbol"/>
+    </w:rPr>
+  </w:style>
+  <w:style w:type="character" w:styleId="ListLabel363">
+    <w:name w:val="ListLabel 363"/>
+    <w:qFormat/>
+    <w:rPr>
+      <w:rFonts w:cs="OpenSymbol"/>
+    </w:rPr>
+  </w:style>
+  <w:style w:type="character" w:styleId="ListLabel364">
+    <w:name w:val="ListLabel 364"/>
+    <w:qFormat/>
+    <w:rPr>
+      <w:rFonts w:cs="OpenSymbol"/>
+    </w:rPr>
+  </w:style>
+  <w:style w:type="character" w:styleId="ListLabel365">
+    <w:name w:val="ListLabel 365"/>
+    <w:qFormat/>
+    <w:rPr>
+      <w:rFonts w:cs="OpenSymbol"/>
+    </w:rPr>
+  </w:style>
+  <w:style w:type="character" w:styleId="ListLabel366">
+    <w:name w:val="ListLabel 366"/>
+    <w:qFormat/>
+    <w:rPr>
+      <w:rFonts w:cs="OpenSymbol"/>
+    </w:rPr>
+  </w:style>
+  <w:style w:type="character" w:styleId="ListLabel367">
+    <w:name w:val="ListLabel 367"/>
+    <w:qFormat/>
+    <w:rPr>
+      <w:rFonts w:cs="OpenSymbol"/>
+    </w:rPr>
+  </w:style>
+  <w:style w:type="character" w:styleId="ListLabel368">
+    <w:name w:val="ListLabel 368"/>
+    <w:qFormat/>
+    <w:rPr>
+      <w:rFonts w:cs="OpenSymbol"/>
+    </w:rPr>
+  </w:style>
+  <w:style w:type="character" w:styleId="ListLabel369">
+    <w:name w:val="ListLabel 369"/>
+    <w:qFormat/>
+    <w:rPr>
+      <w:rFonts w:cs="OpenSymbol"/>
+    </w:rPr>
+  </w:style>
+  <w:style w:type="character" w:styleId="ListLabel370">
+    <w:name w:val="ListLabel 370"/>
+    <w:qFormat/>
+    <w:rPr>
+      <w:rFonts w:cs="OpenSymbol"/>
+    </w:rPr>
+  </w:style>
+  <w:style w:type="character" w:styleId="ListLabel371">
+    <w:name w:val="ListLabel 371"/>
+    <w:qFormat/>
+    <w:rPr>
+      <w:rFonts w:cs="OpenSymbol"/>
+    </w:rPr>
+  </w:style>
+  <w:style w:type="character" w:styleId="ListLabel372">
+    <w:name w:val="ListLabel 372"/>
+    <w:qFormat/>
+    <w:rPr>
+      <w:rFonts w:cs="OpenSymbol"/>
+    </w:rPr>
+  </w:style>
+  <w:style w:type="character" w:styleId="ListLabel373">
+    <w:name w:val="ListLabel 373"/>
+    <w:qFormat/>
+    <w:rPr>
+      <w:rFonts w:cs="OpenSymbol"/>
+    </w:rPr>
+  </w:style>
+  <w:style w:type="character" w:styleId="ListLabel374">
+    <w:name w:val="ListLabel 374"/>
+    <w:qFormat/>
+    <w:rPr>
+      <w:rFonts w:cs="OpenSymbol"/>
+    </w:rPr>
+  </w:style>
+  <w:style w:type="character" w:styleId="ListLabel375">
+    <w:name w:val="ListLabel 375"/>
+    <w:qFormat/>
+    <w:rPr>
+      <w:rFonts w:cs="OpenSymbol"/>
+    </w:rPr>
+  </w:style>
+  <w:style w:type="character" w:styleId="ListLabel376">
+    <w:name w:val="ListLabel 376"/>
+    <w:qFormat/>
+    <w:rPr>
+      <w:rFonts w:cs="OpenSymbol"/>
+    </w:rPr>
+  </w:style>
+  <w:style w:type="character" w:styleId="ListLabel377">
+    <w:name w:val="ListLabel 377"/>
+    <w:qFormat/>
+    <w:rPr>
+      <w:rFonts w:cs="OpenSymbol"/>
+    </w:rPr>
+  </w:style>
+  <w:style w:type="character" w:styleId="ListLabel378">
+    <w:name w:val="ListLabel 378"/>
+    <w:qFormat/>
+    <w:rPr>
+      <w:rFonts w:cs="OpenSymbol"/>
+    </w:rPr>
+  </w:style>
+  <w:style w:type="character" w:styleId="ListLabel379">
+    <w:name w:val="ListLabel 379"/>
+    <w:qFormat/>
+    <w:rPr>
+      <w:rFonts w:cs="OpenSymbol"/>
+    </w:rPr>
+  </w:style>
+  <w:style w:type="character" w:styleId="ListLabel380">
+    <w:name w:val="ListLabel 380"/>
+    <w:qFormat/>
+    <w:rPr>
+      <w:rFonts w:cs="OpenSymbol"/>
+    </w:rPr>
+  </w:style>
+  <w:style w:type="character" w:styleId="ListLabel381">
+    <w:name w:val="ListLabel 381"/>
+    <w:qFormat/>
+    <w:rPr>
+      <w:rFonts w:cs="OpenSymbol"/>
+    </w:rPr>
+  </w:style>
+  <w:style w:type="character" w:styleId="ListLabel382">
+    <w:name w:val="ListLabel 382"/>
+    <w:qFormat/>
+    <w:rPr>
+      <w:rFonts w:cs="OpenSymbol"/>
+    </w:rPr>
+  </w:style>
+  <w:style w:type="character" w:styleId="ListLabel383">
+    <w:name w:val="ListLabel 383"/>
+    <w:qFormat/>
+    <w:rPr>
+      <w:rFonts w:cs="OpenSymbol"/>
+    </w:rPr>
+  </w:style>
+  <w:style w:type="character" w:styleId="ListLabel384">
+    <w:name w:val="ListLabel 384"/>
+    <w:qFormat/>
+    <w:rPr>
+      <w:rFonts w:cs="OpenSymbol"/>
+    </w:rPr>
+  </w:style>
+  <w:style w:type="character" w:styleId="ListLabel385">
+    <w:name w:val="ListLabel 385"/>
+    <w:qFormat/>
+    <w:rPr>
+      <w:rFonts w:cs="OpenSymbol"/>
+    </w:rPr>
+  </w:style>
+  <w:style w:type="character" w:styleId="ListLabel386">
+    <w:name w:val="ListLabel 386"/>
+    <w:qFormat/>
+    <w:rPr>
+      <w:rFonts w:cs="OpenSymbol"/>
+    </w:rPr>
+  </w:style>
+  <w:style w:type="character" w:styleId="ListLabel387">
+    <w:name w:val="ListLabel 387"/>
+    <w:qFormat/>
+    <w:rPr>
+      <w:rFonts w:cs="OpenSymbol"/>
+    </w:rPr>
+  </w:style>
   <w:style w:type="paragraph" w:styleId="Heading">
     <w:name w:val="Heading"/>
     <w:basedOn w:val="Normal"/>

</xml_diff>

<commit_message>
Increased zoom level and grid size range to [1, 100]. Added undo and redo buttons to toolbar. Disabled FPS counter by default.
</commit_message>
<xml_diff>
--- a/docs/requirements.docx
+++ b/docs/requirements.docx
@@ -10,96 +10,6 @@
       <w:r>
         <w:rPr/>
         <w:t>General:</w:t>
-      </w:r>
-    </w:p>
-    <w:p>
-      <w:pPr>
-        <w:pStyle w:val="Normal"/>
-        <w:numPr>
-          <w:ilvl w:val="0"/>
-          <w:numId w:val="1"/>
-        </w:numPr>
-        <w:rPr>
-          <w:color w:val="FF7F00"/>
-        </w:rPr>
-      </w:pPr>
-      <w:r>
-        <w:rPr>
-          <w:color w:val="FF7F00"/>
-        </w:rPr>
-        <w:t>The program can run on recent versions of Windows, Linux, and Mac</w:t>
-      </w:r>
-    </w:p>
-    <w:p>
-      <w:pPr>
-        <w:pStyle w:val="Normal"/>
-        <w:numPr>
-          <w:ilvl w:val="0"/>
-          <w:numId w:val="1"/>
-        </w:numPr>
-        <w:rPr>
-          <w:color w:val="00A800"/>
-        </w:rPr>
-      </w:pPr>
-      <w:r>
-        <w:rPr>
-          <w:color w:val="00A800"/>
-        </w:rPr>
-        <w:t>The GUI can start without first selecting a file</w:t>
-      </w:r>
-    </w:p>
-    <w:p>
-      <w:pPr>
-        <w:pStyle w:val="Normal"/>
-        <w:numPr>
-          <w:ilvl w:val="0"/>
-          <w:numId w:val="1"/>
-        </w:numPr>
-        <w:rPr>
-          <w:color w:val="FF7F00"/>
-        </w:rPr>
-      </w:pPr>
-      <w:r>
-        <w:rPr>
-          <w:color w:val="FF7F00"/>
-        </w:rPr>
-        <w:t>The scene can be moved by dragging the window background</w:t>
-      </w:r>
-    </w:p>
-    <w:p>
-      <w:pPr>
-        <w:pStyle w:val="Normal"/>
-        <w:numPr>
-          <w:ilvl w:val="0"/>
-          <w:numId w:val="1"/>
-        </w:numPr>
-        <w:rPr>
-          <w:color w:val="FF7F00"/>
-        </w:rPr>
-      </w:pPr>
-      <w:r>
-        <w:rPr>
-          <w:color w:val="FF7F00"/>
-        </w:rPr>
-        <w:t>The scene can be zoomed by scrolling</w:t>
-      </w:r>
-    </w:p>
-    <w:p>
-      <w:pPr>
-        <w:pStyle w:val="Normal"/>
-        <w:numPr>
-          <w:ilvl w:val="0"/>
-          <w:numId w:val="1"/>
-        </w:numPr>
-        <w:rPr>
-          <w:color w:val="00A800"/>
-        </w:rPr>
-      </w:pPr>
-      <w:r>
-        <w:rPr>
-          <w:color w:val="00A800"/>
-        </w:rPr>
-        <w:t>A grid is drawn on the background of the window (with spacing based on the current zoom level. The size of the grid spacing is shown.)</w:t>
       </w:r>
     </w:p>
     <w:p>
@@ -111,9 +21,93 @@
         </w:numPr>
         <w:rPr/>
       </w:pPr>
-      <w:r>
-        <w:rPr/>
-        <w:t>A scene can be saved to a pstd file on the computer (this includes “save” and “save as”)</w:t>
+      <w:commentRangeStart w:id="0"/>
+      <w:r>
+        <w:rPr>
+          <w:color w:val="FF7F00"/>
+        </w:rPr>
+        <w:t>The program can run on recent versions of Windows, Linux, and Mac</w:t>
+      </w:r>
+      <w:commentRangeEnd w:id="0"/>
+      <w:r>
+        <w:commentReference w:id="0"/>
+      </w:r>
+      <w:r>
+        <w:rPr>
+          <w:color w:val="FF7F00"/>
+        </w:rPr>
+      </w:r>
+    </w:p>
+    <w:p>
+      <w:pPr>
+        <w:pStyle w:val="Normal"/>
+        <w:numPr>
+          <w:ilvl w:val="0"/>
+          <w:numId w:val="1"/>
+        </w:numPr>
+        <w:rPr>
+          <w:color w:val="00A800"/>
+        </w:rPr>
+      </w:pPr>
+      <w:r>
+        <w:rPr>
+          <w:color w:val="00A800"/>
+        </w:rPr>
+        <w:t>The GUI can start without first selecting a file</w:t>
+      </w:r>
+    </w:p>
+    <w:p>
+      <w:pPr>
+        <w:pStyle w:val="Normal"/>
+        <w:numPr>
+          <w:ilvl w:val="0"/>
+          <w:numId w:val="1"/>
+        </w:numPr>
+        <w:rPr>
+          <w:color w:val="00A800"/>
+        </w:rPr>
+      </w:pPr>
+      <w:r>
+        <w:rPr>
+          <w:color w:val="00A800"/>
+        </w:rPr>
+        <w:t>The scene can be moved by dragging the window background</w:t>
+      </w:r>
+    </w:p>
+    <w:p>
+      <w:pPr>
+        <w:pStyle w:val="Normal"/>
+        <w:numPr>
+          <w:ilvl w:val="0"/>
+          <w:numId w:val="1"/>
+        </w:numPr>
+        <w:rPr>
+          <w:color w:val="FF7F00"/>
+        </w:rPr>
+      </w:pPr>
+      <w:r>
+        <w:rPr>
+          <w:color w:val="00A800"/>
+        </w:rPr>
+        <w:t>The scene can be zoomed by scrolling</w:t>
+      </w:r>
+    </w:p>
+    <w:p>
+      <w:pPr>
+        <w:pStyle w:val="Normal"/>
+        <w:numPr>
+          <w:ilvl w:val="0"/>
+          <w:numId w:val="1"/>
+        </w:numPr>
+        <w:rPr>
+          <w:color w:val="00A800"/>
+        </w:rPr>
+      </w:pPr>
+      <w:r>
+        <w:rPr>
+          <w:color w:val="00A800"/>
+        </w:rPr>
+        <w:t>A grid is drawn on the background of the window (with spacing based on the current zoom level. The size of the grid spacing is shown.)</w:t>
       </w:r>
     </w:p>
     <w:p>
@@ -127,7 +121,7 @@
       </w:pPr>
       <w:r>
         <w:rPr/>
-        <w:t>Simulation results can also be saved to the same file</w:t>
+        <w:t>A scene can be saved to a pstd file on the computer (this includes “save” and “save as”)</w:t>
       </w:r>
     </w:p>
     <w:p>
@@ -141,7 +135,7 @@
       </w:pPr>
       <w:r>
         <w:rPr/>
-        <w:t>A pstd file on the computer can be loaded again</w:t>
+        <w:t>Simulation results can also be saved to the same file</w:t>
       </w:r>
     </w:p>
     <w:p>
@@ -155,7 +149,7 @@
       </w:pPr>
       <w:r>
         <w:rPr/>
-        <w:t>A scene can be exported as image (PNG, JPG, BMP)</w:t>
+        <w:t>A pstd file on the computer can be loaded again</w:t>
       </w:r>
     </w:p>
     <w:p>
@@ -169,7 +163,7 @@
       </w:pPr>
       <w:r>
         <w:rPr/>
-        <w:t>A single simulation frame can be exported as image (PNG, JPG, BMP)</w:t>
+        <w:t>A scene can be exported as image (PNG, JPG, BMP)</w:t>
       </w:r>
     </w:p>
     <w:p>
@@ -183,7 +177,7 @@
       </w:pPr>
       <w:r>
         <w:rPr/>
-        <w:t>All simulation frames can be exported as images (one image per frame) without having to export every frame separately</w:t>
+        <w:t>A single simulation frame can be exported as image (PNG, JPG, BMP)</w:t>
       </w:r>
     </w:p>
     <w:p>
@@ -197,7 +191,7 @@
       </w:pPr>
       <w:r>
         <w:rPr/>
-        <w:t>A graph of a receiver’s pressure level over time can be exported as image</w:t>
+        <w:t>All simulation frames can be exported as images (one image per frame) without having to export every frame separately</w:t>
       </w:r>
     </w:p>
     <w:p>
@@ -211,6 +205,20 @@
       </w:pPr>
       <w:r>
         <w:rPr/>
+        <w:t>A graph of a receiver’s pressure level over time can be exported as image</w:t>
+      </w:r>
+    </w:p>
+    <w:p>
+      <w:pPr>
+        <w:pStyle w:val="Normal"/>
+        <w:numPr>
+          <w:ilvl w:val="0"/>
+          <w:numId w:val="1"/>
+        </w:numPr>
+        <w:rPr/>
+      </w:pPr>
+      <w:r>
+        <w:rPr/>
         <w:t>A scene’s pressure levels over time can be exparted as a video file</w:t>
       </w:r>
     </w:p>
@@ -253,15 +261,23 @@
           <w:ilvl w:val="0"/>
           <w:numId w:val="7"/>
         </w:numPr>
+        <w:rPr/>
+      </w:pPr>
+      <w:commentRangeStart w:id="1"/>
+      <w:r>
         <w:rPr>
           <w:color w:val="FF7F00"/>
         </w:rPr>
-      </w:pPr>
+        <w:t>A select tool is provided in the form of a lasso select and select all button, which can select any subset of the elements in the scene (walls, sources, receivers), with the possibility to change properties over the selected items or to delete them.</w:t>
+      </w:r>
+      <w:commentRangeEnd w:id="1"/>
+      <w:r>
+        <w:commentReference w:id="1"/>
+      </w:r>
       <w:r>
         <w:rPr>
           <w:color w:val="FF7F00"/>
         </w:rPr>
-        <w:t>A select tool is provided in the form of a lasso select and select all button, which can select any subset of the elements in the scene (walls, sources, receivers), with the possibility to change properties over the selected items or to delete them.</w:t>
       </w:r>
     </w:p>
     <w:p>
@@ -331,7 +347,7 @@
         <w:rPr>
           <w:color w:val="00A800"/>
         </w:rPr>
-        <w:t>A domain can be added by drawing rectangles (or lines) on the GUI, snapping to the dimensions of integer cell sizes (as predefined by the user).</w:t>
+        <w:t>A domain can be added by drawing rectangles on the GUI, snapping to the dimensions of integer cell sizes (as predefined by the user).</w:t>
       </w:r>
     </w:p>
     <w:p>
@@ -347,27 +363,9 @@
       </w:pPr>
       <w:r>
         <w:rPr>
-          <w:color w:val="FF7F00"/>
+          <w:color w:val="00A800"/>
         </w:rPr>
         <w:t>Dimensions of the walls are shown as a number next to the wall (on the outside where possible)</w:t>
-      </w:r>
-    </w:p>
-    <w:p>
-      <w:pPr>
-        <w:pStyle w:val="Normal"/>
-        <w:numPr>
-          <w:ilvl w:val="0"/>
-          <w:numId w:val="1"/>
-        </w:numPr>
-        <w:rPr>
-          <w:color w:val="FF7F00"/>
-        </w:rPr>
-      </w:pPr>
-      <w:r>
-        <w:rPr>
-          <w:color w:val="FF7F00"/>
-        </w:rPr>
-        <w:t>A domain can be resized by dragging one of its walls</w:t>
       </w:r>
     </w:p>
     <w:p>
@@ -379,45 +377,21 @@
         </w:numPr>
         <w:rPr/>
       </w:pPr>
-      <w:r>
-        <w:rPr/>
-        <w:t>A wall can be resized by double clicking the wall length number, and typing a different number</w:t>
-      </w:r>
-    </w:p>
-    <w:p>
-      <w:pPr>
-        <w:pStyle w:val="Normal"/>
-        <w:numPr>
-          <w:ilvl w:val="0"/>
-          <w:numId w:val="1"/>
-        </w:numPr>
+      <w:commentRangeStart w:id="2"/>
+      <w:r>
         <w:rPr>
           <w:color w:val="FF7F00"/>
         </w:rPr>
-      </w:pPr>
+        <w:t>A domain can be resized by dragging one of its walls</w:t>
+      </w:r>
+      <w:commentRangeEnd w:id="2"/>
+      <w:r>
+        <w:commentReference w:id="2"/>
+      </w:r>
       <w:r>
         <w:rPr>
           <w:color w:val="FF7F00"/>
         </w:rPr>
-        <w:t>Two touching domains can have their common wall removed</w:t>
-      </w:r>
-    </w:p>
-    <w:p>
-      <w:pPr>
-        <w:pStyle w:val="Normal"/>
-        <w:numPr>
-          <w:ilvl w:val="0"/>
-          <w:numId w:val="1"/>
-        </w:numPr>
-        <w:rPr>
-          <w:color w:val="FF7F00"/>
-        </w:rPr>
-      </w:pPr>
-      <w:r>
-        <w:rPr>
-          <w:color w:val="FF7F00"/>
-        </w:rPr>
-        <w:t>A domain or wall can be deleted from the scene</w:t>
       </w:r>
     </w:p>
     <w:p>
@@ -431,7 +405,7 @@
       </w:pPr>
       <w:r>
         <w:rPr/>
-        <w:t>A wall has an absorption coefficient that can be altered</w:t>
+        <w:t>A wall can be resized by double clicking the wall length number, and typing a different number</w:t>
       </w:r>
     </w:p>
     <w:p>
@@ -447,9 +421,9 @@
       </w:pPr>
       <w:r>
         <w:rPr>
-          <w:color w:val="FF7F00"/>
-        </w:rPr>
-        <w:t>Drawing or resizing a domain anchors to the grid</w:t>
+          <w:color w:val="00A800"/>
+        </w:rPr>
+        <w:t>Two touching domains can have their common wall removed</w:t>
       </w:r>
     </w:p>
     <w:p>
@@ -467,6 +441,60 @@
         <w:rPr>
           <w:color w:val="00A800"/>
         </w:rPr>
+        <w:t>A domain can be deleted from the scene</w:t>
+      </w:r>
+    </w:p>
+    <w:p>
+      <w:pPr>
+        <w:pStyle w:val="Normal"/>
+        <w:numPr>
+          <w:ilvl w:val="0"/>
+          <w:numId w:val="1"/>
+        </w:numPr>
+        <w:rPr>
+          <w:color w:val="00A800"/>
+        </w:rPr>
+      </w:pPr>
+      <w:r>
+        <w:rPr>
+          <w:color w:val="00A800"/>
+        </w:rPr>
+        <w:t>A wall has an absorption coefficient that can be altered</w:t>
+      </w:r>
+    </w:p>
+    <w:p>
+      <w:pPr>
+        <w:pStyle w:val="Normal"/>
+        <w:numPr>
+          <w:ilvl w:val="0"/>
+          <w:numId w:val="1"/>
+        </w:numPr>
+        <w:rPr>
+          <w:color w:val="FF7F00"/>
+        </w:rPr>
+      </w:pPr>
+      <w:r>
+        <w:rPr>
+          <w:color w:val="00A800"/>
+        </w:rPr>
+        <w:t>Drawing or resizing a domain anchors to the grid</w:t>
+      </w:r>
+    </w:p>
+    <w:p>
+      <w:pPr>
+        <w:pStyle w:val="Normal"/>
+        <w:numPr>
+          <w:ilvl w:val="0"/>
+          <w:numId w:val="1"/>
+        </w:numPr>
+        <w:rPr>
+          <w:color w:val="00A800"/>
+        </w:rPr>
+      </w:pPr>
+      <w:r>
+        <w:rPr>
+          <w:color w:val="00A800"/>
+        </w:rPr>
         <w:t>Rectangles can be drawn natively (without requiring to draw four separate walls)</w:t>
       </w:r>
     </w:p>
@@ -496,12 +524,12 @@
           <w:numId w:val="2"/>
         </w:numPr>
         <w:rPr>
-          <w:color w:val="FF7F00"/>
-        </w:rPr>
-      </w:pPr>
-      <w:r>
-        <w:rPr>
-          <w:color w:val="FF7F00"/>
+          <w:color w:val="00A800"/>
+        </w:rPr>
+      </w:pPr>
+      <w:r>
+        <w:rPr>
+          <w:color w:val="00A800"/>
         </w:rPr>
         <w:t>A source or receiver can be relocated by dragging it around</w:t>
       </w:r>
@@ -519,7 +547,7 @@
       </w:pPr>
       <w:r>
         <w:rPr>
-          <w:color w:val="FF7F00"/>
+          <w:color w:val="00A800"/>
         </w:rPr>
         <w:t>A source or receiver can be deleted from the scene</w:t>
       </w:r>
@@ -537,7 +565,7 @@
       </w:pPr>
       <w:r>
         <w:rPr>
-          <w:color w:val="FF7F00"/>
+          <w:color w:val="00A800"/>
         </w:rPr>
         <w:t>Drawing or relocating a source or receiver anchors to the grid</w:t>
       </w:r>
@@ -892,6 +920,149 @@
 </w:document>
 </file>
 
+<file path=word/comments.xml><?xml version="1.0" encoding="utf-8"?>
+<w:comments xmlns:o="urn:schemas-microsoft-com:office:office" xmlns:r="http://schemas.openxmlformats.org/officeDocument/2006/relationships" xmlns:v="urn:schemas-microsoft-com:vml" xmlns:w="http://schemas.openxmlformats.org/wordprocessingml/2006/main" xmlns:w10="urn:schemas-microsoft-com:office:word" xmlns:wp="http://schemas.openxmlformats.org/drawingml/2006/wordprocessingDrawing" xmlns:wps="http://schemas.microsoft.com/office/word/2010/wordprocessingShape" xmlns:wpg="http://schemas.microsoft.com/office/word/2010/wordprocessingGroup" xmlns:mc="http://schemas.openxmlformats.org/markup-compatibility/2006" xmlns:wp14="http://schemas.microsoft.com/office/word/2010/wordprocessingDrawing" xmlns:w14="http://schemas.microsoft.com/office/word/2010/wordml" mc:Ignorable="w14 wp14">
+  <w:comment w:id="0" w:author="Unknown Author" w:date="2017-09-18T15:12:15Z" w:initials="">
+    <w:p>
+      <w:r>
+        <w:rPr>
+          <w:rFonts w:cs="DejaVu Sans" w:ascii="DejaVu Serif" w:hAnsi="DejaVu Serif" w:eastAsia="DejaVu Sans"/>
+          <w:b w:val="false"/>
+          <w:bCs w:val="false"/>
+          <w:i w:val="false"/>
+          <w:iCs w:val="false"/>
+          <w:caps w:val="false"/>
+          <w:smallCaps w:val="false"/>
+          <w:strike w:val="false"/>
+          <w:dstrike w:val="false"/>
+          <w:outline w:val="false"/>
+          <w:shadow w:val="false"/>
+          <w:emboss w:val="false"/>
+          <w:imprint w:val="false"/>
+          <w:color w:val="00000A"/>
+          <w:spacing w:val="0"/>
+          <w:w w:val="100"/>
+          <w:position w:val="0"/>
+          <w:sz w:val="20"/>
+          <w:sz w:val="20"/>
+          <w:szCs w:val="24"/>
+          <w:u w:val="none"/>
+          <w:vertAlign w:val="baseline"/>
+          <w:em w:val="none"/>
+          <w:lang w:bidi="hi-IN" w:val="en-US" w:eastAsia="zh-CN"/>
+        </w:rPr>
+        <w:t>Only Windows and Linux are available for now.</w:t>
+      </w:r>
+    </w:p>
+    <w:p>
+      <w:r>
+        <w:rPr>
+          <w:color w:val="auto"/>
+          <w:lang w:val="en-US" w:eastAsia="en-US" w:bidi="en-US"/>
+        </w:rPr>
+      </w:r>
+    </w:p>
+    <w:p>
+      <w:r>
+        <w:rPr>
+          <w:rFonts w:cs="DejaVu Sans" w:ascii="DejaVu Serif" w:hAnsi="DejaVu Serif" w:eastAsia="DejaVu Sans"/>
+          <w:b w:val="false"/>
+          <w:bCs w:val="false"/>
+          <w:i w:val="false"/>
+          <w:iCs w:val="false"/>
+          <w:caps w:val="false"/>
+          <w:smallCaps w:val="false"/>
+          <w:strike w:val="false"/>
+          <w:dstrike w:val="false"/>
+          <w:outline w:val="false"/>
+          <w:shadow w:val="false"/>
+          <w:emboss w:val="false"/>
+          <w:imprint w:val="false"/>
+          <w:color w:val="00000A"/>
+          <w:spacing w:val="0"/>
+          <w:w w:val="100"/>
+          <w:position w:val="0"/>
+          <w:sz w:val="20"/>
+          <w:sz w:val="20"/>
+          <w:szCs w:val="24"/>
+          <w:u w:val="none"/>
+          <w:vertAlign w:val="baseline"/>
+          <w:em w:val="none"/>
+          <w:lang w:bidi="hi-IN" w:val="en-US" w:eastAsia="zh-CN"/>
+        </w:rPr>
+        <w:t>Known bug: When resizing the window on the Windows release, scroll bars appear around the scene.</w:t>
+      </w:r>
+    </w:p>
+  </w:comment>
+  <w:comment w:id="1" w:author="Unknown Author" w:date="2017-09-18T15:13:56Z" w:initials="">
+    <w:p>
+      <w:r>
+        <w:rPr>
+          <w:rFonts w:cs="DejaVu Sans" w:ascii="DejaVu Serif" w:hAnsi="DejaVu Serif" w:eastAsia="DejaVu Sans"/>
+          <w:b w:val="false"/>
+          <w:bCs w:val="false"/>
+          <w:i w:val="false"/>
+          <w:iCs w:val="false"/>
+          <w:caps w:val="false"/>
+          <w:smallCaps w:val="false"/>
+          <w:strike w:val="false"/>
+          <w:dstrike w:val="false"/>
+          <w:outline w:val="false"/>
+          <w:shadow w:val="false"/>
+          <w:emboss w:val="false"/>
+          <w:imprint w:val="false"/>
+          <w:color w:val="00000A"/>
+          <w:spacing w:val="0"/>
+          <w:w w:val="100"/>
+          <w:position w:val="0"/>
+          <w:sz w:val="20"/>
+          <w:sz w:val="20"/>
+          <w:szCs w:val="24"/>
+          <w:u w:val="none"/>
+          <w:vertAlign w:val="baseline"/>
+          <w:em w:val="none"/>
+          <w:lang w:bidi="hi-IN" w:val="en-US" w:eastAsia="zh-CN"/>
+        </w:rPr>
+        <w:t>Known bug: When a domain is deleted which is merged with another domain, the other domain’s walls are not updated.</w:t>
+      </w:r>
+    </w:p>
+  </w:comment>
+  <w:comment w:id="2" w:author="Unknown Author" w:date="2017-09-18T15:14:52Z" w:initials="">
+    <w:p>
+      <w:r>
+        <w:rPr>
+          <w:rFonts w:cs="DejaVu Sans" w:ascii="DejaVu Serif" w:hAnsi="DejaVu Serif" w:eastAsia="DejaVu Sans"/>
+          <w:b w:val="false"/>
+          <w:bCs w:val="false"/>
+          <w:i w:val="false"/>
+          <w:iCs w:val="false"/>
+          <w:caps w:val="false"/>
+          <w:smallCaps w:val="false"/>
+          <w:strike w:val="false"/>
+          <w:dstrike w:val="false"/>
+          <w:outline w:val="false"/>
+          <w:shadow w:val="false"/>
+          <w:emboss w:val="false"/>
+          <w:imprint w:val="false"/>
+          <w:color w:val="00000A"/>
+          <w:spacing w:val="0"/>
+          <w:w w:val="100"/>
+          <w:position w:val="0"/>
+          <w:sz w:val="20"/>
+          <w:sz w:val="20"/>
+          <w:szCs w:val="24"/>
+          <w:u w:val="none"/>
+          <w:vertAlign w:val="baseline"/>
+          <w:em w:val="none"/>
+          <w:lang w:bidi="hi-IN" w:val="en-US" w:eastAsia="zh-CN"/>
+        </w:rPr>
+        <w:t>Known bug: When dragging a wall across its opposite wall, they cannot be separated anymore.</w:t>
+      </w:r>
+    </w:p>
+  </w:comment>
+</w:comments>
+</file>
+
 <file path=word/numbering.xml><?xml version="1.0" encoding="utf-8"?>
 <w:numbering xmlns:w="http://schemas.openxmlformats.org/wordprocessingml/2006/main" xmlns:o="urn:schemas-microsoft-com:office:office" xmlns:r="http://schemas.openxmlformats.org/officeDocument/2006/relationships" xmlns:v="urn:schemas-microsoft-com:vml">
   <w:abstractNum w:abstractNumId="1">
@@ -909,6 +1080,7 @@
       <w:rPr>
         <w:rFonts w:ascii="Symbol" w:hAnsi="Symbol" w:cs="Symbol" w:hint="default"/>
         <w:rFonts w:cs="OpenSymbol"/>
+        <w:color w:val="00000A"/>
       </w:rPr>
     </w:lvl>
     <w:lvl w:ilvl="1">
@@ -1055,6 +1227,7 @@
       <w:rPr>
         <w:rFonts w:ascii="Symbol" w:hAnsi="Symbol" w:cs="Symbol" w:hint="default"/>
         <w:rFonts w:cs="OpenSymbol"/>
+        <w:color w:val="00000A"/>
       </w:rPr>
     </w:lvl>
     <w:lvl w:ilvl="1">
@@ -5085,6 +5258,1144 @@
       <w:rFonts w:cs="OpenSymbol"/>
     </w:rPr>
   </w:style>
+  <w:style w:type="character" w:styleId="ListLabel388">
+    <w:name w:val="ListLabel 388"/>
+    <w:qFormat/>
+    <w:rPr>
+      <w:rFonts w:cs="OpenSymbol"/>
+      <w:color w:val="00000A"/>
+    </w:rPr>
+  </w:style>
+  <w:style w:type="character" w:styleId="ListLabel389">
+    <w:name w:val="ListLabel 389"/>
+    <w:qFormat/>
+    <w:rPr>
+      <w:rFonts w:cs="OpenSymbol"/>
+    </w:rPr>
+  </w:style>
+  <w:style w:type="character" w:styleId="ListLabel390">
+    <w:name w:val="ListLabel 390"/>
+    <w:qFormat/>
+    <w:rPr>
+      <w:rFonts w:cs="OpenSymbol"/>
+    </w:rPr>
+  </w:style>
+  <w:style w:type="character" w:styleId="ListLabel391">
+    <w:name w:val="ListLabel 391"/>
+    <w:qFormat/>
+    <w:rPr>
+      <w:rFonts w:cs="OpenSymbol"/>
+    </w:rPr>
+  </w:style>
+  <w:style w:type="character" w:styleId="ListLabel392">
+    <w:name w:val="ListLabel 392"/>
+    <w:qFormat/>
+    <w:rPr>
+      <w:rFonts w:cs="OpenSymbol"/>
+    </w:rPr>
+  </w:style>
+  <w:style w:type="character" w:styleId="ListLabel393">
+    <w:name w:val="ListLabel 393"/>
+    <w:qFormat/>
+    <w:rPr>
+      <w:rFonts w:cs="OpenSymbol"/>
+    </w:rPr>
+  </w:style>
+  <w:style w:type="character" w:styleId="ListLabel394">
+    <w:name w:val="ListLabel 394"/>
+    <w:qFormat/>
+    <w:rPr>
+      <w:rFonts w:cs="OpenSymbol"/>
+    </w:rPr>
+  </w:style>
+  <w:style w:type="character" w:styleId="ListLabel395">
+    <w:name w:val="ListLabel 395"/>
+    <w:qFormat/>
+    <w:rPr>
+      <w:rFonts w:cs="OpenSymbol"/>
+    </w:rPr>
+  </w:style>
+  <w:style w:type="character" w:styleId="ListLabel396">
+    <w:name w:val="ListLabel 396"/>
+    <w:qFormat/>
+    <w:rPr>
+      <w:rFonts w:cs="OpenSymbol"/>
+    </w:rPr>
+  </w:style>
+  <w:style w:type="character" w:styleId="ListLabel397">
+    <w:name w:val="ListLabel 397"/>
+    <w:qFormat/>
+    <w:rPr>
+      <w:rFonts w:cs="OpenSymbol"/>
+      <w:color w:val="00000A"/>
+    </w:rPr>
+  </w:style>
+  <w:style w:type="character" w:styleId="ListLabel398">
+    <w:name w:val="ListLabel 398"/>
+    <w:qFormat/>
+    <w:rPr>
+      <w:rFonts w:cs="OpenSymbol"/>
+    </w:rPr>
+  </w:style>
+  <w:style w:type="character" w:styleId="ListLabel399">
+    <w:name w:val="ListLabel 399"/>
+    <w:qFormat/>
+    <w:rPr>
+      <w:rFonts w:cs="OpenSymbol"/>
+    </w:rPr>
+  </w:style>
+  <w:style w:type="character" w:styleId="ListLabel400">
+    <w:name w:val="ListLabel 400"/>
+    <w:qFormat/>
+    <w:rPr>
+      <w:rFonts w:cs="OpenSymbol"/>
+    </w:rPr>
+  </w:style>
+  <w:style w:type="character" w:styleId="ListLabel401">
+    <w:name w:val="ListLabel 401"/>
+    <w:qFormat/>
+    <w:rPr>
+      <w:rFonts w:cs="OpenSymbol"/>
+    </w:rPr>
+  </w:style>
+  <w:style w:type="character" w:styleId="ListLabel402">
+    <w:name w:val="ListLabel 402"/>
+    <w:qFormat/>
+    <w:rPr>
+      <w:rFonts w:cs="OpenSymbol"/>
+    </w:rPr>
+  </w:style>
+  <w:style w:type="character" w:styleId="ListLabel403">
+    <w:name w:val="ListLabel 403"/>
+    <w:qFormat/>
+    <w:rPr>
+      <w:rFonts w:cs="OpenSymbol"/>
+    </w:rPr>
+  </w:style>
+  <w:style w:type="character" w:styleId="ListLabel404">
+    <w:name w:val="ListLabel 404"/>
+    <w:qFormat/>
+    <w:rPr>
+      <w:rFonts w:cs="OpenSymbol"/>
+    </w:rPr>
+  </w:style>
+  <w:style w:type="character" w:styleId="ListLabel405">
+    <w:name w:val="ListLabel 405"/>
+    <w:qFormat/>
+    <w:rPr>
+      <w:rFonts w:cs="OpenSymbol"/>
+    </w:rPr>
+  </w:style>
+  <w:style w:type="character" w:styleId="ListLabel406">
+    <w:name w:val="ListLabel 406"/>
+    <w:qFormat/>
+    <w:rPr>
+      <w:rFonts w:cs="OpenSymbol"/>
+    </w:rPr>
+  </w:style>
+  <w:style w:type="character" w:styleId="ListLabel407">
+    <w:name w:val="ListLabel 407"/>
+    <w:qFormat/>
+    <w:rPr>
+      <w:rFonts w:cs="OpenSymbol"/>
+    </w:rPr>
+  </w:style>
+  <w:style w:type="character" w:styleId="ListLabel408">
+    <w:name w:val="ListLabel 408"/>
+    <w:qFormat/>
+    <w:rPr>
+      <w:rFonts w:cs="OpenSymbol"/>
+    </w:rPr>
+  </w:style>
+  <w:style w:type="character" w:styleId="ListLabel409">
+    <w:name w:val="ListLabel 409"/>
+    <w:qFormat/>
+    <w:rPr>
+      <w:rFonts w:cs="OpenSymbol"/>
+    </w:rPr>
+  </w:style>
+  <w:style w:type="character" w:styleId="ListLabel410">
+    <w:name w:val="ListLabel 410"/>
+    <w:qFormat/>
+    <w:rPr>
+      <w:rFonts w:cs="OpenSymbol"/>
+    </w:rPr>
+  </w:style>
+  <w:style w:type="character" w:styleId="ListLabel411">
+    <w:name w:val="ListLabel 411"/>
+    <w:qFormat/>
+    <w:rPr>
+      <w:rFonts w:cs="OpenSymbol"/>
+    </w:rPr>
+  </w:style>
+  <w:style w:type="character" w:styleId="ListLabel412">
+    <w:name w:val="ListLabel 412"/>
+    <w:qFormat/>
+    <w:rPr>
+      <w:rFonts w:cs="OpenSymbol"/>
+    </w:rPr>
+  </w:style>
+  <w:style w:type="character" w:styleId="ListLabel413">
+    <w:name w:val="ListLabel 413"/>
+    <w:qFormat/>
+    <w:rPr>
+      <w:rFonts w:cs="OpenSymbol"/>
+    </w:rPr>
+  </w:style>
+  <w:style w:type="character" w:styleId="ListLabel414">
+    <w:name w:val="ListLabel 414"/>
+    <w:qFormat/>
+    <w:rPr>
+      <w:rFonts w:cs="OpenSymbol"/>
+    </w:rPr>
+  </w:style>
+  <w:style w:type="character" w:styleId="ListLabel415">
+    <w:name w:val="ListLabel 415"/>
+    <w:qFormat/>
+    <w:rPr>
+      <w:rFonts w:cs="OpenSymbol"/>
+    </w:rPr>
+  </w:style>
+  <w:style w:type="character" w:styleId="ListLabel416">
+    <w:name w:val="ListLabel 416"/>
+    <w:qFormat/>
+    <w:rPr>
+      <w:rFonts w:cs="OpenSymbol"/>
+    </w:rPr>
+  </w:style>
+  <w:style w:type="character" w:styleId="ListLabel417">
+    <w:name w:val="ListLabel 417"/>
+    <w:qFormat/>
+    <w:rPr>
+      <w:rFonts w:cs="OpenSymbol"/>
+    </w:rPr>
+  </w:style>
+  <w:style w:type="character" w:styleId="ListLabel418">
+    <w:name w:val="ListLabel 418"/>
+    <w:qFormat/>
+    <w:rPr>
+      <w:rFonts w:cs="OpenSymbol"/>
+    </w:rPr>
+  </w:style>
+  <w:style w:type="character" w:styleId="ListLabel419">
+    <w:name w:val="ListLabel 419"/>
+    <w:qFormat/>
+    <w:rPr>
+      <w:rFonts w:cs="OpenSymbol"/>
+    </w:rPr>
+  </w:style>
+  <w:style w:type="character" w:styleId="ListLabel420">
+    <w:name w:val="ListLabel 420"/>
+    <w:qFormat/>
+    <w:rPr>
+      <w:rFonts w:cs="OpenSymbol"/>
+    </w:rPr>
+  </w:style>
+  <w:style w:type="character" w:styleId="ListLabel421">
+    <w:name w:val="ListLabel 421"/>
+    <w:qFormat/>
+    <w:rPr>
+      <w:rFonts w:cs="OpenSymbol"/>
+    </w:rPr>
+  </w:style>
+  <w:style w:type="character" w:styleId="ListLabel422">
+    <w:name w:val="ListLabel 422"/>
+    <w:qFormat/>
+    <w:rPr>
+      <w:rFonts w:cs="OpenSymbol"/>
+    </w:rPr>
+  </w:style>
+  <w:style w:type="character" w:styleId="ListLabel423">
+    <w:name w:val="ListLabel 423"/>
+    <w:qFormat/>
+    <w:rPr>
+      <w:rFonts w:cs="OpenSymbol"/>
+    </w:rPr>
+  </w:style>
+  <w:style w:type="character" w:styleId="ListLabel424">
+    <w:name w:val="ListLabel 424"/>
+    <w:qFormat/>
+    <w:rPr>
+      <w:rFonts w:cs="OpenSymbol"/>
+    </w:rPr>
+  </w:style>
+  <w:style w:type="character" w:styleId="ListLabel425">
+    <w:name w:val="ListLabel 425"/>
+    <w:qFormat/>
+    <w:rPr>
+      <w:rFonts w:cs="OpenSymbol"/>
+    </w:rPr>
+  </w:style>
+  <w:style w:type="character" w:styleId="ListLabel426">
+    <w:name w:val="ListLabel 426"/>
+    <w:qFormat/>
+    <w:rPr>
+      <w:rFonts w:cs="OpenSymbol"/>
+    </w:rPr>
+  </w:style>
+  <w:style w:type="character" w:styleId="ListLabel427">
+    <w:name w:val="ListLabel 427"/>
+    <w:qFormat/>
+    <w:rPr>
+      <w:rFonts w:cs="OpenSymbol"/>
+    </w:rPr>
+  </w:style>
+  <w:style w:type="character" w:styleId="ListLabel428">
+    <w:name w:val="ListLabel 428"/>
+    <w:qFormat/>
+    <w:rPr>
+      <w:rFonts w:cs="OpenSymbol"/>
+    </w:rPr>
+  </w:style>
+  <w:style w:type="character" w:styleId="ListLabel429">
+    <w:name w:val="ListLabel 429"/>
+    <w:qFormat/>
+    <w:rPr>
+      <w:rFonts w:cs="OpenSymbol"/>
+    </w:rPr>
+  </w:style>
+  <w:style w:type="character" w:styleId="ListLabel430">
+    <w:name w:val="ListLabel 430"/>
+    <w:qFormat/>
+    <w:rPr>
+      <w:rFonts w:cs="OpenSymbol"/>
+    </w:rPr>
+  </w:style>
+  <w:style w:type="character" w:styleId="ListLabel431">
+    <w:name w:val="ListLabel 431"/>
+    <w:qFormat/>
+    <w:rPr>
+      <w:rFonts w:cs="OpenSymbol"/>
+    </w:rPr>
+  </w:style>
+  <w:style w:type="character" w:styleId="ListLabel432">
+    <w:name w:val="ListLabel 432"/>
+    <w:qFormat/>
+    <w:rPr>
+      <w:rFonts w:cs="OpenSymbol"/>
+    </w:rPr>
+  </w:style>
+  <w:style w:type="character" w:styleId="ListLabel433">
+    <w:name w:val="ListLabel 433"/>
+    <w:qFormat/>
+    <w:rPr>
+      <w:rFonts w:cs="OpenSymbol"/>
+    </w:rPr>
+  </w:style>
+  <w:style w:type="character" w:styleId="ListLabel434">
+    <w:name w:val="ListLabel 434"/>
+    <w:qFormat/>
+    <w:rPr>
+      <w:rFonts w:cs="OpenSymbol"/>
+    </w:rPr>
+  </w:style>
+  <w:style w:type="character" w:styleId="ListLabel435">
+    <w:name w:val="ListLabel 435"/>
+    <w:qFormat/>
+    <w:rPr>
+      <w:rFonts w:cs="OpenSymbol"/>
+    </w:rPr>
+  </w:style>
+  <w:style w:type="character" w:styleId="ListLabel436">
+    <w:name w:val="ListLabel 436"/>
+    <w:qFormat/>
+    <w:rPr>
+      <w:rFonts w:cs="OpenSymbol"/>
+    </w:rPr>
+  </w:style>
+  <w:style w:type="character" w:styleId="ListLabel437">
+    <w:name w:val="ListLabel 437"/>
+    <w:qFormat/>
+    <w:rPr>
+      <w:rFonts w:cs="OpenSymbol"/>
+    </w:rPr>
+  </w:style>
+  <w:style w:type="character" w:styleId="ListLabel438">
+    <w:name w:val="ListLabel 438"/>
+    <w:qFormat/>
+    <w:rPr>
+      <w:rFonts w:cs="OpenSymbol"/>
+    </w:rPr>
+  </w:style>
+  <w:style w:type="character" w:styleId="ListLabel439">
+    <w:name w:val="ListLabel 439"/>
+    <w:qFormat/>
+    <w:rPr>
+      <w:rFonts w:cs="OpenSymbol"/>
+    </w:rPr>
+  </w:style>
+  <w:style w:type="character" w:styleId="ListLabel440">
+    <w:name w:val="ListLabel 440"/>
+    <w:qFormat/>
+    <w:rPr>
+      <w:rFonts w:cs="OpenSymbol"/>
+    </w:rPr>
+  </w:style>
+  <w:style w:type="character" w:styleId="ListLabel441">
+    <w:name w:val="ListLabel 441"/>
+    <w:qFormat/>
+    <w:rPr>
+      <w:rFonts w:cs="OpenSymbol"/>
+    </w:rPr>
+  </w:style>
+  <w:style w:type="character" w:styleId="ListLabel442">
+    <w:name w:val="ListLabel 442"/>
+    <w:qFormat/>
+    <w:rPr>
+      <w:rFonts w:cs="OpenSymbol"/>
+    </w:rPr>
+  </w:style>
+  <w:style w:type="character" w:styleId="ListLabel443">
+    <w:name w:val="ListLabel 443"/>
+    <w:qFormat/>
+    <w:rPr>
+      <w:rFonts w:cs="OpenSymbol"/>
+    </w:rPr>
+  </w:style>
+  <w:style w:type="character" w:styleId="ListLabel444">
+    <w:name w:val="ListLabel 444"/>
+    <w:qFormat/>
+    <w:rPr>
+      <w:rFonts w:cs="OpenSymbol"/>
+    </w:rPr>
+  </w:style>
+  <w:style w:type="character" w:styleId="ListLabel445">
+    <w:name w:val="ListLabel 445"/>
+    <w:qFormat/>
+    <w:rPr>
+      <w:rFonts w:cs="OpenSymbol"/>
+    </w:rPr>
+  </w:style>
+  <w:style w:type="character" w:styleId="ListLabel446">
+    <w:name w:val="ListLabel 446"/>
+    <w:qFormat/>
+    <w:rPr>
+      <w:rFonts w:cs="OpenSymbol"/>
+    </w:rPr>
+  </w:style>
+  <w:style w:type="character" w:styleId="ListLabel447">
+    <w:name w:val="ListLabel 447"/>
+    <w:qFormat/>
+    <w:rPr>
+      <w:rFonts w:cs="OpenSymbol"/>
+    </w:rPr>
+  </w:style>
+  <w:style w:type="character" w:styleId="ListLabel448">
+    <w:name w:val="ListLabel 448"/>
+    <w:qFormat/>
+    <w:rPr>
+      <w:rFonts w:cs="OpenSymbol"/>
+    </w:rPr>
+  </w:style>
+  <w:style w:type="character" w:styleId="ListLabel449">
+    <w:name w:val="ListLabel 449"/>
+    <w:qFormat/>
+    <w:rPr>
+      <w:rFonts w:cs="OpenSymbol"/>
+    </w:rPr>
+  </w:style>
+  <w:style w:type="character" w:styleId="ListLabel450">
+    <w:name w:val="ListLabel 450"/>
+    <w:qFormat/>
+    <w:rPr>
+      <w:rFonts w:cs="OpenSymbol"/>
+    </w:rPr>
+  </w:style>
+  <w:style w:type="character" w:styleId="ListLabel451">
+    <w:name w:val="ListLabel 451"/>
+    <w:qFormat/>
+    <w:rPr>
+      <w:rFonts w:cs="OpenSymbol"/>
+    </w:rPr>
+  </w:style>
+  <w:style w:type="character" w:styleId="ListLabel452">
+    <w:name w:val="ListLabel 452"/>
+    <w:qFormat/>
+    <w:rPr>
+      <w:rFonts w:cs="OpenSymbol"/>
+    </w:rPr>
+  </w:style>
+  <w:style w:type="character" w:styleId="ListLabel453">
+    <w:name w:val="ListLabel 453"/>
+    <w:qFormat/>
+    <w:rPr>
+      <w:rFonts w:cs="OpenSymbol"/>
+    </w:rPr>
+  </w:style>
+  <w:style w:type="character" w:styleId="ListLabel454">
+    <w:name w:val="ListLabel 454"/>
+    <w:qFormat/>
+    <w:rPr>
+      <w:rFonts w:cs="OpenSymbol"/>
+    </w:rPr>
+  </w:style>
+  <w:style w:type="character" w:styleId="ListLabel455">
+    <w:name w:val="ListLabel 455"/>
+    <w:qFormat/>
+    <w:rPr>
+      <w:rFonts w:cs="OpenSymbol"/>
+    </w:rPr>
+  </w:style>
+  <w:style w:type="character" w:styleId="ListLabel456">
+    <w:name w:val="ListLabel 456"/>
+    <w:qFormat/>
+    <w:rPr>
+      <w:rFonts w:cs="OpenSymbol"/>
+    </w:rPr>
+  </w:style>
+  <w:style w:type="character" w:styleId="ListLabel457">
+    <w:name w:val="ListLabel 457"/>
+    <w:qFormat/>
+    <w:rPr>
+      <w:rFonts w:cs="OpenSymbol"/>
+    </w:rPr>
+  </w:style>
+  <w:style w:type="character" w:styleId="ListLabel458">
+    <w:name w:val="ListLabel 458"/>
+    <w:qFormat/>
+    <w:rPr>
+      <w:rFonts w:cs="OpenSymbol"/>
+    </w:rPr>
+  </w:style>
+  <w:style w:type="character" w:styleId="ListLabel459">
+    <w:name w:val="ListLabel 459"/>
+    <w:qFormat/>
+    <w:rPr>
+      <w:rFonts w:cs="OpenSymbol"/>
+    </w:rPr>
+  </w:style>
+  <w:style w:type="character" w:styleId="ListLabel460">
+    <w:name w:val="ListLabel 460"/>
+    <w:qFormat/>
+    <w:rPr>
+      <w:rFonts w:cs="OpenSymbol"/>
+    </w:rPr>
+  </w:style>
+  <w:style w:type="character" w:styleId="ListLabel461">
+    <w:name w:val="ListLabel 461"/>
+    <w:qFormat/>
+    <w:rPr>
+      <w:rFonts w:cs="OpenSymbol"/>
+    </w:rPr>
+  </w:style>
+  <w:style w:type="character" w:styleId="ListLabel462">
+    <w:name w:val="ListLabel 462"/>
+    <w:qFormat/>
+    <w:rPr>
+      <w:rFonts w:cs="OpenSymbol"/>
+    </w:rPr>
+  </w:style>
+  <w:style w:type="character" w:styleId="ListLabel463">
+    <w:name w:val="ListLabel 463"/>
+    <w:qFormat/>
+    <w:rPr>
+      <w:rFonts w:cs="OpenSymbol"/>
+    </w:rPr>
+  </w:style>
+  <w:style w:type="character" w:styleId="ListLabel464">
+    <w:name w:val="ListLabel 464"/>
+    <w:qFormat/>
+    <w:rPr>
+      <w:rFonts w:cs="OpenSymbol"/>
+    </w:rPr>
+  </w:style>
+  <w:style w:type="character" w:styleId="ListLabel465">
+    <w:name w:val="ListLabel 465"/>
+    <w:qFormat/>
+    <w:rPr>
+      <w:rFonts w:cs="OpenSymbol"/>
+    </w:rPr>
+  </w:style>
+  <w:style w:type="character" w:styleId="ListLabel466">
+    <w:name w:val="ListLabel 466"/>
+    <w:qFormat/>
+    <w:rPr>
+      <w:rFonts w:cs="OpenSymbol"/>
+    </w:rPr>
+  </w:style>
+  <w:style w:type="character" w:styleId="ListLabel467">
+    <w:name w:val="ListLabel 467"/>
+    <w:qFormat/>
+    <w:rPr>
+      <w:rFonts w:cs="OpenSymbol"/>
+    </w:rPr>
+  </w:style>
+  <w:style w:type="character" w:styleId="ListLabel468">
+    <w:name w:val="ListLabel 468"/>
+    <w:qFormat/>
+    <w:rPr>
+      <w:rFonts w:cs="OpenSymbol"/>
+    </w:rPr>
+  </w:style>
+  <w:style w:type="character" w:styleId="ListLabel469">
+    <w:name w:val="ListLabel 469"/>
+    <w:qFormat/>
+    <w:rPr>
+      <w:rFonts w:cs="OpenSymbol"/>
+      <w:color w:val="00000A"/>
+    </w:rPr>
+  </w:style>
+  <w:style w:type="character" w:styleId="ListLabel470">
+    <w:name w:val="ListLabel 470"/>
+    <w:qFormat/>
+    <w:rPr>
+      <w:rFonts w:cs="OpenSymbol"/>
+    </w:rPr>
+  </w:style>
+  <w:style w:type="character" w:styleId="ListLabel471">
+    <w:name w:val="ListLabel 471"/>
+    <w:qFormat/>
+    <w:rPr>
+      <w:rFonts w:cs="OpenSymbol"/>
+    </w:rPr>
+  </w:style>
+  <w:style w:type="character" w:styleId="ListLabel472">
+    <w:name w:val="ListLabel 472"/>
+    <w:qFormat/>
+    <w:rPr>
+      <w:rFonts w:cs="OpenSymbol"/>
+    </w:rPr>
+  </w:style>
+  <w:style w:type="character" w:styleId="ListLabel473">
+    <w:name w:val="ListLabel 473"/>
+    <w:qFormat/>
+    <w:rPr>
+      <w:rFonts w:cs="OpenSymbol"/>
+    </w:rPr>
+  </w:style>
+  <w:style w:type="character" w:styleId="ListLabel474">
+    <w:name w:val="ListLabel 474"/>
+    <w:qFormat/>
+    <w:rPr>
+      <w:rFonts w:cs="OpenSymbol"/>
+    </w:rPr>
+  </w:style>
+  <w:style w:type="character" w:styleId="ListLabel475">
+    <w:name w:val="ListLabel 475"/>
+    <w:qFormat/>
+    <w:rPr>
+      <w:rFonts w:cs="OpenSymbol"/>
+    </w:rPr>
+  </w:style>
+  <w:style w:type="character" w:styleId="ListLabel476">
+    <w:name w:val="ListLabel 476"/>
+    <w:qFormat/>
+    <w:rPr>
+      <w:rFonts w:cs="OpenSymbol"/>
+    </w:rPr>
+  </w:style>
+  <w:style w:type="character" w:styleId="ListLabel477">
+    <w:name w:val="ListLabel 477"/>
+    <w:qFormat/>
+    <w:rPr>
+      <w:rFonts w:cs="OpenSymbol"/>
+    </w:rPr>
+  </w:style>
+  <w:style w:type="character" w:styleId="ListLabel478">
+    <w:name w:val="ListLabel 478"/>
+    <w:qFormat/>
+    <w:rPr>
+      <w:rFonts w:cs="OpenSymbol"/>
+      <w:color w:val="00000A"/>
+    </w:rPr>
+  </w:style>
+  <w:style w:type="character" w:styleId="ListLabel479">
+    <w:name w:val="ListLabel 479"/>
+    <w:qFormat/>
+    <w:rPr>
+      <w:rFonts w:cs="OpenSymbol"/>
+    </w:rPr>
+  </w:style>
+  <w:style w:type="character" w:styleId="ListLabel480">
+    <w:name w:val="ListLabel 480"/>
+    <w:qFormat/>
+    <w:rPr>
+      <w:rFonts w:cs="OpenSymbol"/>
+    </w:rPr>
+  </w:style>
+  <w:style w:type="character" w:styleId="ListLabel481">
+    <w:name w:val="ListLabel 481"/>
+    <w:qFormat/>
+    <w:rPr>
+      <w:rFonts w:cs="OpenSymbol"/>
+    </w:rPr>
+  </w:style>
+  <w:style w:type="character" w:styleId="ListLabel482">
+    <w:name w:val="ListLabel 482"/>
+    <w:qFormat/>
+    <w:rPr>
+      <w:rFonts w:cs="OpenSymbol"/>
+    </w:rPr>
+  </w:style>
+  <w:style w:type="character" w:styleId="ListLabel483">
+    <w:name w:val="ListLabel 483"/>
+    <w:qFormat/>
+    <w:rPr>
+      <w:rFonts w:cs="OpenSymbol"/>
+    </w:rPr>
+  </w:style>
+  <w:style w:type="character" w:styleId="ListLabel484">
+    <w:name w:val="ListLabel 484"/>
+    <w:qFormat/>
+    <w:rPr>
+      <w:rFonts w:cs="OpenSymbol"/>
+    </w:rPr>
+  </w:style>
+  <w:style w:type="character" w:styleId="ListLabel485">
+    <w:name w:val="ListLabel 485"/>
+    <w:qFormat/>
+    <w:rPr>
+      <w:rFonts w:cs="OpenSymbol"/>
+    </w:rPr>
+  </w:style>
+  <w:style w:type="character" w:styleId="ListLabel486">
+    <w:name w:val="ListLabel 486"/>
+    <w:qFormat/>
+    <w:rPr>
+      <w:rFonts w:cs="OpenSymbol"/>
+    </w:rPr>
+  </w:style>
+  <w:style w:type="character" w:styleId="ListLabel487">
+    <w:name w:val="ListLabel 487"/>
+    <w:qFormat/>
+    <w:rPr>
+      <w:rFonts w:cs="OpenSymbol"/>
+    </w:rPr>
+  </w:style>
+  <w:style w:type="character" w:styleId="ListLabel488">
+    <w:name w:val="ListLabel 488"/>
+    <w:qFormat/>
+    <w:rPr>
+      <w:rFonts w:cs="OpenSymbol"/>
+    </w:rPr>
+  </w:style>
+  <w:style w:type="character" w:styleId="ListLabel489">
+    <w:name w:val="ListLabel 489"/>
+    <w:qFormat/>
+    <w:rPr>
+      <w:rFonts w:cs="OpenSymbol"/>
+    </w:rPr>
+  </w:style>
+  <w:style w:type="character" w:styleId="ListLabel490">
+    <w:name w:val="ListLabel 490"/>
+    <w:qFormat/>
+    <w:rPr>
+      <w:rFonts w:cs="OpenSymbol"/>
+    </w:rPr>
+  </w:style>
+  <w:style w:type="character" w:styleId="ListLabel491">
+    <w:name w:val="ListLabel 491"/>
+    <w:qFormat/>
+    <w:rPr>
+      <w:rFonts w:cs="OpenSymbol"/>
+    </w:rPr>
+  </w:style>
+  <w:style w:type="character" w:styleId="ListLabel492">
+    <w:name w:val="ListLabel 492"/>
+    <w:qFormat/>
+    <w:rPr>
+      <w:rFonts w:cs="OpenSymbol"/>
+    </w:rPr>
+  </w:style>
+  <w:style w:type="character" w:styleId="ListLabel493">
+    <w:name w:val="ListLabel 493"/>
+    <w:qFormat/>
+    <w:rPr>
+      <w:rFonts w:cs="OpenSymbol"/>
+    </w:rPr>
+  </w:style>
+  <w:style w:type="character" w:styleId="ListLabel494">
+    <w:name w:val="ListLabel 494"/>
+    <w:qFormat/>
+    <w:rPr>
+      <w:rFonts w:cs="OpenSymbol"/>
+    </w:rPr>
+  </w:style>
+  <w:style w:type="character" w:styleId="ListLabel495">
+    <w:name w:val="ListLabel 495"/>
+    <w:qFormat/>
+    <w:rPr>
+      <w:rFonts w:cs="OpenSymbol"/>
+    </w:rPr>
+  </w:style>
+  <w:style w:type="character" w:styleId="ListLabel496">
+    <w:name w:val="ListLabel 496"/>
+    <w:qFormat/>
+    <w:rPr>
+      <w:rFonts w:cs="OpenSymbol"/>
+    </w:rPr>
+  </w:style>
+  <w:style w:type="character" w:styleId="ListLabel497">
+    <w:name w:val="ListLabel 497"/>
+    <w:qFormat/>
+    <w:rPr>
+      <w:rFonts w:cs="OpenSymbol"/>
+    </w:rPr>
+  </w:style>
+  <w:style w:type="character" w:styleId="ListLabel498">
+    <w:name w:val="ListLabel 498"/>
+    <w:qFormat/>
+    <w:rPr>
+      <w:rFonts w:cs="OpenSymbol"/>
+    </w:rPr>
+  </w:style>
+  <w:style w:type="character" w:styleId="ListLabel499">
+    <w:name w:val="ListLabel 499"/>
+    <w:qFormat/>
+    <w:rPr>
+      <w:rFonts w:cs="OpenSymbol"/>
+    </w:rPr>
+  </w:style>
+  <w:style w:type="character" w:styleId="ListLabel500">
+    <w:name w:val="ListLabel 500"/>
+    <w:qFormat/>
+    <w:rPr>
+      <w:rFonts w:cs="OpenSymbol"/>
+    </w:rPr>
+  </w:style>
+  <w:style w:type="character" w:styleId="ListLabel501">
+    <w:name w:val="ListLabel 501"/>
+    <w:qFormat/>
+    <w:rPr>
+      <w:rFonts w:cs="OpenSymbol"/>
+    </w:rPr>
+  </w:style>
+  <w:style w:type="character" w:styleId="ListLabel502">
+    <w:name w:val="ListLabel 502"/>
+    <w:qFormat/>
+    <w:rPr>
+      <w:rFonts w:cs="OpenSymbol"/>
+    </w:rPr>
+  </w:style>
+  <w:style w:type="character" w:styleId="ListLabel503">
+    <w:name w:val="ListLabel 503"/>
+    <w:qFormat/>
+    <w:rPr>
+      <w:rFonts w:cs="OpenSymbol"/>
+    </w:rPr>
+  </w:style>
+  <w:style w:type="character" w:styleId="ListLabel504">
+    <w:name w:val="ListLabel 504"/>
+    <w:qFormat/>
+    <w:rPr>
+      <w:rFonts w:cs="OpenSymbol"/>
+    </w:rPr>
+  </w:style>
+  <w:style w:type="character" w:styleId="ListLabel505">
+    <w:name w:val="ListLabel 505"/>
+    <w:qFormat/>
+    <w:rPr>
+      <w:rFonts w:cs="OpenSymbol"/>
+    </w:rPr>
+  </w:style>
+  <w:style w:type="character" w:styleId="ListLabel506">
+    <w:name w:val="ListLabel 506"/>
+    <w:qFormat/>
+    <w:rPr>
+      <w:rFonts w:cs="OpenSymbol"/>
+    </w:rPr>
+  </w:style>
+  <w:style w:type="character" w:styleId="ListLabel507">
+    <w:name w:val="ListLabel 507"/>
+    <w:qFormat/>
+    <w:rPr>
+      <w:rFonts w:cs="OpenSymbol"/>
+    </w:rPr>
+  </w:style>
+  <w:style w:type="character" w:styleId="ListLabel508">
+    <w:name w:val="ListLabel 508"/>
+    <w:qFormat/>
+    <w:rPr>
+      <w:rFonts w:cs="OpenSymbol"/>
+    </w:rPr>
+  </w:style>
+  <w:style w:type="character" w:styleId="ListLabel509">
+    <w:name w:val="ListLabel 509"/>
+    <w:qFormat/>
+    <w:rPr>
+      <w:rFonts w:cs="OpenSymbol"/>
+    </w:rPr>
+  </w:style>
+  <w:style w:type="character" w:styleId="ListLabel510">
+    <w:name w:val="ListLabel 510"/>
+    <w:qFormat/>
+    <w:rPr>
+      <w:rFonts w:cs="OpenSymbol"/>
+    </w:rPr>
+  </w:style>
+  <w:style w:type="character" w:styleId="ListLabel511">
+    <w:name w:val="ListLabel 511"/>
+    <w:qFormat/>
+    <w:rPr>
+      <w:rFonts w:cs="OpenSymbol"/>
+    </w:rPr>
+  </w:style>
+  <w:style w:type="character" w:styleId="ListLabel512">
+    <w:name w:val="ListLabel 512"/>
+    <w:qFormat/>
+    <w:rPr>
+      <w:rFonts w:cs="OpenSymbol"/>
+    </w:rPr>
+  </w:style>
+  <w:style w:type="character" w:styleId="ListLabel513">
+    <w:name w:val="ListLabel 513"/>
+    <w:qFormat/>
+    <w:rPr>
+      <w:rFonts w:cs="OpenSymbol"/>
+    </w:rPr>
+  </w:style>
+  <w:style w:type="character" w:styleId="ListLabel514">
+    <w:name w:val="ListLabel 514"/>
+    <w:qFormat/>
+    <w:rPr>
+      <w:rFonts w:cs="OpenSymbol"/>
+    </w:rPr>
+  </w:style>
+  <w:style w:type="character" w:styleId="ListLabel515">
+    <w:name w:val="ListLabel 515"/>
+    <w:qFormat/>
+    <w:rPr>
+      <w:rFonts w:cs="OpenSymbol"/>
+    </w:rPr>
+  </w:style>
+  <w:style w:type="character" w:styleId="ListLabel516">
+    <w:name w:val="ListLabel 516"/>
+    <w:qFormat/>
+    <w:rPr>
+      <w:rFonts w:cs="OpenSymbol"/>
+    </w:rPr>
+  </w:style>
+  <w:style w:type="character" w:styleId="ListLabel517">
+    <w:name w:val="ListLabel 517"/>
+    <w:qFormat/>
+    <w:rPr>
+      <w:rFonts w:cs="OpenSymbol"/>
+    </w:rPr>
+  </w:style>
+  <w:style w:type="character" w:styleId="ListLabel518">
+    <w:name w:val="ListLabel 518"/>
+    <w:qFormat/>
+    <w:rPr>
+      <w:rFonts w:cs="OpenSymbol"/>
+    </w:rPr>
+  </w:style>
+  <w:style w:type="character" w:styleId="ListLabel519">
+    <w:name w:val="ListLabel 519"/>
+    <w:qFormat/>
+    <w:rPr>
+      <w:rFonts w:cs="OpenSymbol"/>
+    </w:rPr>
+  </w:style>
+  <w:style w:type="character" w:styleId="ListLabel520">
+    <w:name w:val="ListLabel 520"/>
+    <w:qFormat/>
+    <w:rPr>
+      <w:rFonts w:cs="OpenSymbol"/>
+    </w:rPr>
+  </w:style>
+  <w:style w:type="character" w:styleId="ListLabel521">
+    <w:name w:val="ListLabel 521"/>
+    <w:qFormat/>
+    <w:rPr>
+      <w:rFonts w:cs="OpenSymbol"/>
+    </w:rPr>
+  </w:style>
+  <w:style w:type="character" w:styleId="ListLabel522">
+    <w:name w:val="ListLabel 522"/>
+    <w:qFormat/>
+    <w:rPr>
+      <w:rFonts w:cs="OpenSymbol"/>
+    </w:rPr>
+  </w:style>
+  <w:style w:type="character" w:styleId="ListLabel523">
+    <w:name w:val="ListLabel 523"/>
+    <w:qFormat/>
+    <w:rPr>
+      <w:rFonts w:cs="OpenSymbol"/>
+    </w:rPr>
+  </w:style>
+  <w:style w:type="character" w:styleId="ListLabel524">
+    <w:name w:val="ListLabel 524"/>
+    <w:qFormat/>
+    <w:rPr>
+      <w:rFonts w:cs="OpenSymbol"/>
+    </w:rPr>
+  </w:style>
+  <w:style w:type="character" w:styleId="ListLabel525">
+    <w:name w:val="ListLabel 525"/>
+    <w:qFormat/>
+    <w:rPr>
+      <w:rFonts w:cs="OpenSymbol"/>
+    </w:rPr>
+  </w:style>
+  <w:style w:type="character" w:styleId="ListLabel526">
+    <w:name w:val="ListLabel 526"/>
+    <w:qFormat/>
+    <w:rPr>
+      <w:rFonts w:cs="OpenSymbol"/>
+    </w:rPr>
+  </w:style>
+  <w:style w:type="character" w:styleId="ListLabel527">
+    <w:name w:val="ListLabel 527"/>
+    <w:qFormat/>
+    <w:rPr>
+      <w:rFonts w:cs="OpenSymbol"/>
+    </w:rPr>
+  </w:style>
+  <w:style w:type="character" w:styleId="ListLabel528">
+    <w:name w:val="ListLabel 528"/>
+    <w:qFormat/>
+    <w:rPr>
+      <w:rFonts w:cs="OpenSymbol"/>
+    </w:rPr>
+  </w:style>
+  <w:style w:type="character" w:styleId="ListLabel529">
+    <w:name w:val="ListLabel 529"/>
+    <w:qFormat/>
+    <w:rPr>
+      <w:rFonts w:cs="OpenSymbol"/>
+    </w:rPr>
+  </w:style>
+  <w:style w:type="character" w:styleId="ListLabel530">
+    <w:name w:val="ListLabel 530"/>
+    <w:qFormat/>
+    <w:rPr>
+      <w:rFonts w:cs="OpenSymbol"/>
+    </w:rPr>
+  </w:style>
+  <w:style w:type="character" w:styleId="ListLabel531">
+    <w:name w:val="ListLabel 531"/>
+    <w:qFormat/>
+    <w:rPr>
+      <w:rFonts w:cs="OpenSymbol"/>
+    </w:rPr>
+  </w:style>
+  <w:style w:type="character" w:styleId="ListLabel532">
+    <w:name w:val="ListLabel 532"/>
+    <w:qFormat/>
+    <w:rPr>
+      <w:rFonts w:cs="OpenSymbol"/>
+    </w:rPr>
+  </w:style>
+  <w:style w:type="character" w:styleId="ListLabel533">
+    <w:name w:val="ListLabel 533"/>
+    <w:qFormat/>
+    <w:rPr>
+      <w:rFonts w:cs="OpenSymbol"/>
+    </w:rPr>
+  </w:style>
+  <w:style w:type="character" w:styleId="ListLabel534">
+    <w:name w:val="ListLabel 534"/>
+    <w:qFormat/>
+    <w:rPr>
+      <w:rFonts w:cs="OpenSymbol"/>
+    </w:rPr>
+  </w:style>
+  <w:style w:type="character" w:styleId="ListLabel535">
+    <w:name w:val="ListLabel 535"/>
+    <w:qFormat/>
+    <w:rPr>
+      <w:rFonts w:cs="OpenSymbol"/>
+    </w:rPr>
+  </w:style>
+  <w:style w:type="character" w:styleId="ListLabel536">
+    <w:name w:val="ListLabel 536"/>
+    <w:qFormat/>
+    <w:rPr>
+      <w:rFonts w:cs="OpenSymbol"/>
+    </w:rPr>
+  </w:style>
+  <w:style w:type="character" w:styleId="ListLabel537">
+    <w:name w:val="ListLabel 537"/>
+    <w:qFormat/>
+    <w:rPr>
+      <w:rFonts w:cs="OpenSymbol"/>
+    </w:rPr>
+  </w:style>
+  <w:style w:type="character" w:styleId="ListLabel538">
+    <w:name w:val="ListLabel 538"/>
+    <w:qFormat/>
+    <w:rPr>
+      <w:rFonts w:cs="OpenSymbol"/>
+    </w:rPr>
+  </w:style>
+  <w:style w:type="character" w:styleId="ListLabel539">
+    <w:name w:val="ListLabel 539"/>
+    <w:qFormat/>
+    <w:rPr>
+      <w:rFonts w:cs="OpenSymbol"/>
+    </w:rPr>
+  </w:style>
+  <w:style w:type="character" w:styleId="ListLabel540">
+    <w:name w:val="ListLabel 540"/>
+    <w:qFormat/>
+    <w:rPr>
+      <w:rFonts w:cs="OpenSymbol"/>
+    </w:rPr>
+  </w:style>
+  <w:style w:type="character" w:styleId="ListLabel541">
+    <w:name w:val="ListLabel 541"/>
+    <w:qFormat/>
+    <w:rPr>
+      <w:rFonts w:cs="OpenSymbol"/>
+    </w:rPr>
+  </w:style>
+  <w:style w:type="character" w:styleId="ListLabel542">
+    <w:name w:val="ListLabel 542"/>
+    <w:qFormat/>
+    <w:rPr>
+      <w:rFonts w:cs="OpenSymbol"/>
+    </w:rPr>
+  </w:style>
+  <w:style w:type="character" w:styleId="ListLabel543">
+    <w:name w:val="ListLabel 543"/>
+    <w:qFormat/>
+    <w:rPr>
+      <w:rFonts w:cs="OpenSymbol"/>
+    </w:rPr>
+  </w:style>
+  <w:style w:type="character" w:styleId="ListLabel544">
+    <w:name w:val="ListLabel 544"/>
+    <w:qFormat/>
+    <w:rPr>
+      <w:rFonts w:cs="OpenSymbol"/>
+    </w:rPr>
+  </w:style>
+  <w:style w:type="character" w:styleId="ListLabel545">
+    <w:name w:val="ListLabel 545"/>
+    <w:qFormat/>
+    <w:rPr>
+      <w:rFonts w:cs="OpenSymbol"/>
+    </w:rPr>
+  </w:style>
+  <w:style w:type="character" w:styleId="ListLabel546">
+    <w:name w:val="ListLabel 546"/>
+    <w:qFormat/>
+    <w:rPr>
+      <w:rFonts w:cs="OpenSymbol"/>
+    </w:rPr>
+  </w:style>
+  <w:style w:type="character" w:styleId="ListLabel547">
+    <w:name w:val="ListLabel 547"/>
+    <w:qFormat/>
+    <w:rPr>
+      <w:rFonts w:cs="OpenSymbol"/>
+    </w:rPr>
+  </w:style>
+  <w:style w:type="character" w:styleId="ListLabel548">
+    <w:name w:val="ListLabel 548"/>
+    <w:qFormat/>
+    <w:rPr>
+      <w:rFonts w:cs="OpenSymbol"/>
+    </w:rPr>
+  </w:style>
+  <w:style w:type="character" w:styleId="ListLabel549">
+    <w:name w:val="ListLabel 549"/>
+    <w:qFormat/>
+    <w:rPr>
+      <w:rFonts w:cs="OpenSymbol"/>
+    </w:rPr>
+  </w:style>
   <w:style w:type="paragraph" w:styleId="Heading">
     <w:name w:val="Heading"/>
     <w:basedOn w:val="Normal"/>

</xml_diff>